<commit_message>
private set vs readonly
</commit_message>
<xml_diff>
--- a/questions.docx
+++ b/questions.docx
@@ -43,6 +43,2294 @@
         </w:rPr>
       </w:pPr>
       <w:hyperlink r:id="rId4" w:history="1">
+        <w:r>
+          <w:rPr>
+            <w:rStyle w:val="Hyperlink"/>
+          </w:rPr>
+          <w:t>https://softwareengineering.stackexchange.com/questions/72495/net-properties-use-private-set-or-readonly-property/72500</w:t>
+        </w:r>
+      </w:hyperlink>
+    </w:p>
+    <w:p>
+      <w:pPr>
+        <w:rPr>
+          <w:rFonts w:cstheme="minorHAnsi"/>
+          <w:color w:val="242729"/>
+          <w:sz w:val="20"/>
+          <w:szCs w:val="23"/>
+          <w:shd w:val="clear" w:color="auto" w:fill="FFFFFF"/>
+        </w:rPr>
+      </w:pPr>
+      <w:r>
+        <w:rPr>
+          <w:rFonts w:cstheme="minorHAnsi"/>
+          <w:color w:val="242729"/>
+          <w:sz w:val="20"/>
+          <w:szCs w:val="23"/>
+          <w:shd w:val="clear" w:color="auto" w:fill="FFFFFF"/>
+        </w:rPr>
+        <w:t>Use </w:t>
+      </w:r>
+      <w:r>
+        <w:rPr>
+          <w:rFonts w:cstheme="minorHAnsi"/>
+          <w:color w:val="242729"/>
+          <w:sz w:val="20"/>
+          <w:szCs w:val="23"/>
+          <w:shd w:val="clear" w:color="auto" w:fill="FFFFFF"/>
+        </w:rPr>
+        <w:t>private set</w:t>
+      </w:r>
+      <w:r>
+        <w:rPr>
+          <w:rFonts w:cstheme="minorHAnsi"/>
+          <w:color w:val="242729"/>
+          <w:sz w:val="20"/>
+          <w:szCs w:val="23"/>
+          <w:shd w:val="clear" w:color="auto" w:fill="FFFFFF"/>
+        </w:rPr>
+        <w:t> when you want </w:t>
+      </w:r>
+      <w:r>
+        <w:rPr>
+          <w:rFonts w:cstheme="minorHAnsi"/>
+          <w:color w:val="242729"/>
+          <w:sz w:val="20"/>
+          <w:szCs w:val="23"/>
+          <w:shd w:val="clear" w:color="auto" w:fill="FFFFFF"/>
+        </w:rPr>
+        <w:t>setter can't be accesse</w:t>
+      </w:r>
+      <w:bookmarkStart w:id="0" w:name="_GoBack"/>
+      <w:bookmarkEnd w:id="0"/>
+      <w:r>
+        <w:rPr>
+          <w:rFonts w:cstheme="minorHAnsi"/>
+          <w:color w:val="242729"/>
+          <w:sz w:val="20"/>
+          <w:szCs w:val="23"/>
+          <w:shd w:val="clear" w:color="auto" w:fill="FFFFFF"/>
+        </w:rPr>
+        <w:t>d from outside</w:t>
+      </w:r>
+      <w:r>
+        <w:rPr>
+          <w:rFonts w:cstheme="minorHAnsi"/>
+          <w:color w:val="242729"/>
+          <w:sz w:val="20"/>
+          <w:szCs w:val="23"/>
+          <w:shd w:val="clear" w:color="auto" w:fill="FFFFFF"/>
+        </w:rPr>
+        <w:t>.</w:t>
+      </w:r>
+    </w:p>
+    <w:p>
+      <w:pPr>
+        <w:rPr>
+          <w:rFonts w:cstheme="minorHAnsi"/>
+          <w:color w:val="242729"/>
+          <w:sz w:val="20"/>
+          <w:szCs w:val="23"/>
+          <w:shd w:val="clear" w:color="auto" w:fill="FFFFFF"/>
+        </w:rPr>
+      </w:pPr>
+      <w:r>
+        <w:rPr>
+          <w:rFonts w:cstheme="minorHAnsi"/>
+          <w:color w:val="242729"/>
+          <w:sz w:val="20"/>
+          <w:szCs w:val="23"/>
+          <w:shd w:val="clear" w:color="auto" w:fill="FFFFFF"/>
+        </w:rPr>
+        <w:t>Use </w:t>
+      </w:r>
+      <w:proofErr w:type="spellStart"/>
+      <w:r>
+        <w:rPr>
+          <w:rFonts w:cstheme="minorHAnsi"/>
+          <w:color w:val="242729"/>
+          <w:sz w:val="20"/>
+          <w:szCs w:val="23"/>
+          <w:shd w:val="clear" w:color="auto" w:fill="FFFFFF"/>
+        </w:rPr>
+        <w:t>readonly</w:t>
+      </w:r>
+      <w:proofErr w:type="spellEnd"/>
+      <w:r>
+        <w:rPr>
+          <w:rFonts w:cstheme="minorHAnsi"/>
+          <w:color w:val="242729"/>
+          <w:sz w:val="20"/>
+          <w:szCs w:val="23"/>
+          <w:shd w:val="clear" w:color="auto" w:fill="FFFFFF"/>
+        </w:rPr>
+        <w:t> when you want to </w:t>
+      </w:r>
+      <w:r>
+        <w:rPr>
+          <w:rFonts w:cstheme="minorHAnsi"/>
+          <w:color w:val="242729"/>
+          <w:sz w:val="20"/>
+          <w:szCs w:val="23"/>
+          <w:shd w:val="clear" w:color="auto" w:fill="FFFFFF"/>
+        </w:rPr>
+        <w:t>set the property only once</w:t>
+      </w:r>
+      <w:r>
+        <w:rPr>
+          <w:rFonts w:cstheme="minorHAnsi"/>
+          <w:color w:val="242729"/>
+          <w:sz w:val="20"/>
+          <w:szCs w:val="23"/>
+          <w:shd w:val="clear" w:color="auto" w:fill="FFFFFF"/>
+        </w:rPr>
+        <w:t>. In the constructor or variable initializer.</w:t>
+      </w:r>
+    </w:p>
+    <w:p>
+      <w:pPr>
+        <w:shd w:val="clear" w:color="auto" w:fill="EFF0F1"/>
+        <w:tabs>
+          <w:tab w:val="left" w:pos="916"/>
+          <w:tab w:val="left" w:pos="1832"/>
+          <w:tab w:val="left" w:pos="2748"/>
+          <w:tab w:val="left" w:pos="3664"/>
+          <w:tab w:val="left" w:pos="4580"/>
+          <w:tab w:val="left" w:pos="5496"/>
+          <w:tab w:val="left" w:pos="6412"/>
+          <w:tab w:val="left" w:pos="7328"/>
+          <w:tab w:val="left" w:pos="8244"/>
+          <w:tab w:val="left" w:pos="9160"/>
+          <w:tab w:val="left" w:pos="10076"/>
+          <w:tab w:val="left" w:pos="10992"/>
+          <w:tab w:val="left" w:pos="11908"/>
+          <w:tab w:val="left" w:pos="12824"/>
+          <w:tab w:val="left" w:pos="13740"/>
+          <w:tab w:val="left" w:pos="14656"/>
+        </w:tabs>
+        <w:spacing w:after="0" w:line="240" w:lineRule="auto"/>
+        <w:textAlignment w:val="baseline"/>
+        <w:rPr>
+          <w:rFonts w:ascii="inherit" w:eastAsia="Times New Roman" w:hAnsi="inherit" w:cs="Courier New"/>
+          <w:color w:val="303336"/>
+          <w:sz w:val="20"/>
+          <w:szCs w:val="20"/>
+          <w:bdr w:val="none" w:sz="0" w:space="0" w:color="auto" w:frame="1"/>
+          <w:shd w:val="clear" w:color="auto" w:fill="EFF0F1"/>
+        </w:rPr>
+      </w:pPr>
+      <w:r>
+        <w:rPr>
+          <w:rFonts w:ascii="inherit" w:eastAsia="Times New Roman" w:hAnsi="inherit" w:cs="Courier New"/>
+          <w:color w:val="101094"/>
+          <w:sz w:val="20"/>
+          <w:szCs w:val="20"/>
+          <w:bdr w:val="none" w:sz="0" w:space="0" w:color="auto" w:frame="1"/>
+          <w:shd w:val="clear" w:color="auto" w:fill="EFF0F1"/>
+        </w:rPr>
+        <w:t>public</w:t>
+      </w:r>
+      <w:r>
+        <w:rPr>
+          <w:rFonts w:ascii="inherit" w:eastAsia="Times New Roman" w:hAnsi="inherit" w:cs="Courier New"/>
+          <w:color w:val="303336"/>
+          <w:sz w:val="20"/>
+          <w:szCs w:val="20"/>
+          <w:bdr w:val="none" w:sz="0" w:space="0" w:color="auto" w:frame="1"/>
+          <w:shd w:val="clear" w:color="auto" w:fill="EFF0F1"/>
+        </w:rPr>
+        <w:t xml:space="preserve"> </w:t>
+      </w:r>
+      <w:r>
+        <w:rPr>
+          <w:rFonts w:ascii="inherit" w:eastAsia="Times New Roman" w:hAnsi="inherit" w:cs="Courier New"/>
+          <w:color w:val="101094"/>
+          <w:sz w:val="20"/>
+          <w:szCs w:val="20"/>
+          <w:bdr w:val="none" w:sz="0" w:space="0" w:color="auto" w:frame="1"/>
+          <w:shd w:val="clear" w:color="auto" w:fill="EFF0F1"/>
+        </w:rPr>
+        <w:t>class</w:t>
+      </w:r>
+      <w:r>
+        <w:rPr>
+          <w:rFonts w:ascii="inherit" w:eastAsia="Times New Roman" w:hAnsi="inherit" w:cs="Courier New"/>
+          <w:color w:val="303336"/>
+          <w:sz w:val="20"/>
+          <w:szCs w:val="20"/>
+          <w:bdr w:val="none" w:sz="0" w:space="0" w:color="auto" w:frame="1"/>
+          <w:shd w:val="clear" w:color="auto" w:fill="EFF0F1"/>
+        </w:rPr>
+        <w:t xml:space="preserve"> </w:t>
+      </w:r>
+      <w:r>
+        <w:rPr>
+          <w:rFonts w:ascii="inherit" w:eastAsia="Times New Roman" w:hAnsi="inherit" w:cs="Courier New"/>
+          <w:color w:val="2B91AF"/>
+          <w:sz w:val="20"/>
+          <w:szCs w:val="20"/>
+          <w:bdr w:val="none" w:sz="0" w:space="0" w:color="auto" w:frame="1"/>
+          <w:shd w:val="clear" w:color="auto" w:fill="EFF0F1"/>
+        </w:rPr>
+        <w:t>Configuration</w:t>
+      </w:r>
+    </w:p>
+    <w:p>
+      <w:pPr>
+        <w:shd w:val="clear" w:color="auto" w:fill="EFF0F1"/>
+        <w:tabs>
+          <w:tab w:val="left" w:pos="916"/>
+          <w:tab w:val="left" w:pos="1832"/>
+          <w:tab w:val="left" w:pos="2748"/>
+          <w:tab w:val="left" w:pos="3664"/>
+          <w:tab w:val="left" w:pos="4580"/>
+          <w:tab w:val="left" w:pos="5496"/>
+          <w:tab w:val="left" w:pos="6412"/>
+          <w:tab w:val="left" w:pos="7328"/>
+          <w:tab w:val="left" w:pos="8244"/>
+          <w:tab w:val="left" w:pos="9160"/>
+          <w:tab w:val="left" w:pos="10076"/>
+          <w:tab w:val="left" w:pos="10992"/>
+          <w:tab w:val="left" w:pos="11908"/>
+          <w:tab w:val="left" w:pos="12824"/>
+          <w:tab w:val="left" w:pos="13740"/>
+          <w:tab w:val="left" w:pos="14656"/>
+        </w:tabs>
+        <w:spacing w:after="0" w:line="240" w:lineRule="auto"/>
+        <w:textAlignment w:val="baseline"/>
+        <w:rPr>
+          <w:rFonts w:ascii="inherit" w:eastAsia="Times New Roman" w:hAnsi="inherit" w:cs="Courier New"/>
+          <w:color w:val="303336"/>
+          <w:sz w:val="20"/>
+          <w:szCs w:val="20"/>
+          <w:bdr w:val="none" w:sz="0" w:space="0" w:color="auto" w:frame="1"/>
+          <w:shd w:val="clear" w:color="auto" w:fill="EFF0F1"/>
+        </w:rPr>
+      </w:pPr>
+      <w:r>
+        <w:rPr>
+          <w:rFonts w:ascii="inherit" w:eastAsia="Times New Roman" w:hAnsi="inherit" w:cs="Courier New"/>
+          <w:color w:val="303336"/>
+          <w:sz w:val="20"/>
+          <w:szCs w:val="20"/>
+          <w:bdr w:val="none" w:sz="0" w:space="0" w:color="auto" w:frame="1"/>
+          <w:shd w:val="clear" w:color="auto" w:fill="EFF0F1"/>
+        </w:rPr>
+        <w:t>{</w:t>
+      </w:r>
+    </w:p>
+    <w:p>
+      <w:pPr>
+        <w:shd w:val="clear" w:color="auto" w:fill="EFF0F1"/>
+        <w:tabs>
+          <w:tab w:val="left" w:pos="916"/>
+          <w:tab w:val="left" w:pos="1832"/>
+          <w:tab w:val="left" w:pos="2748"/>
+          <w:tab w:val="left" w:pos="3664"/>
+          <w:tab w:val="left" w:pos="4580"/>
+          <w:tab w:val="left" w:pos="5496"/>
+          <w:tab w:val="left" w:pos="6412"/>
+          <w:tab w:val="left" w:pos="7328"/>
+          <w:tab w:val="left" w:pos="8244"/>
+          <w:tab w:val="left" w:pos="9160"/>
+          <w:tab w:val="left" w:pos="10076"/>
+          <w:tab w:val="left" w:pos="10992"/>
+          <w:tab w:val="left" w:pos="11908"/>
+          <w:tab w:val="left" w:pos="12824"/>
+          <w:tab w:val="left" w:pos="13740"/>
+          <w:tab w:val="left" w:pos="14656"/>
+        </w:tabs>
+        <w:spacing w:after="0" w:line="240" w:lineRule="auto"/>
+        <w:textAlignment w:val="baseline"/>
+        <w:rPr>
+          <w:rFonts w:ascii="inherit" w:eastAsia="Times New Roman" w:hAnsi="inherit" w:cs="Courier New"/>
+          <w:color w:val="303336"/>
+          <w:sz w:val="20"/>
+          <w:szCs w:val="20"/>
+          <w:bdr w:val="none" w:sz="0" w:space="0" w:color="auto" w:frame="1"/>
+          <w:shd w:val="clear" w:color="auto" w:fill="EFF0F1"/>
+        </w:rPr>
+      </w:pPr>
+      <w:r>
+        <w:rPr>
+          <w:rFonts w:ascii="inherit" w:eastAsia="Times New Roman" w:hAnsi="inherit" w:cs="Courier New"/>
+          <w:color w:val="303336"/>
+          <w:sz w:val="20"/>
+          <w:szCs w:val="20"/>
+          <w:bdr w:val="none" w:sz="0" w:space="0" w:color="auto" w:frame="1"/>
+          <w:shd w:val="clear" w:color="auto" w:fill="EFF0F1"/>
+        </w:rPr>
+        <w:t xml:space="preserve">    </w:t>
+      </w:r>
+      <w:r>
+        <w:rPr>
+          <w:rFonts w:ascii="inherit" w:eastAsia="Times New Roman" w:hAnsi="inherit" w:cs="Courier New"/>
+          <w:color w:val="101094"/>
+          <w:sz w:val="20"/>
+          <w:szCs w:val="20"/>
+          <w:bdr w:val="none" w:sz="0" w:space="0" w:color="auto" w:frame="1"/>
+          <w:shd w:val="clear" w:color="auto" w:fill="EFF0F1"/>
+        </w:rPr>
+        <w:t>public</w:t>
+      </w:r>
+      <w:r>
+        <w:rPr>
+          <w:rFonts w:ascii="inherit" w:eastAsia="Times New Roman" w:hAnsi="inherit" w:cs="Courier New"/>
+          <w:color w:val="303336"/>
+          <w:sz w:val="20"/>
+          <w:szCs w:val="20"/>
+          <w:bdr w:val="none" w:sz="0" w:space="0" w:color="auto" w:frame="1"/>
+          <w:shd w:val="clear" w:color="auto" w:fill="EFF0F1"/>
+        </w:rPr>
+        <w:t xml:space="preserve"> </w:t>
+      </w:r>
+      <w:r>
+        <w:rPr>
+          <w:rFonts w:ascii="inherit" w:eastAsia="Times New Roman" w:hAnsi="inherit" w:cs="Courier New"/>
+          <w:color w:val="2B91AF"/>
+          <w:sz w:val="20"/>
+          <w:szCs w:val="20"/>
+          <w:bdr w:val="none" w:sz="0" w:space="0" w:color="auto" w:frame="1"/>
+          <w:shd w:val="clear" w:color="auto" w:fill="EFF0F1"/>
+        </w:rPr>
+        <w:t>Color</w:t>
+      </w:r>
+      <w:r>
+        <w:rPr>
+          <w:rFonts w:ascii="inherit" w:eastAsia="Times New Roman" w:hAnsi="inherit" w:cs="Courier New"/>
+          <w:color w:val="303336"/>
+          <w:sz w:val="20"/>
+          <w:szCs w:val="20"/>
+          <w:bdr w:val="none" w:sz="0" w:space="0" w:color="auto" w:frame="1"/>
+          <w:shd w:val="clear" w:color="auto" w:fill="EFF0F1"/>
+        </w:rPr>
+        <w:t xml:space="preserve"> </w:t>
+      </w:r>
+      <w:proofErr w:type="spellStart"/>
+      <w:r>
+        <w:rPr>
+          <w:rFonts w:ascii="inherit" w:eastAsia="Times New Roman" w:hAnsi="inherit" w:cs="Courier New"/>
+          <w:color w:val="2B91AF"/>
+          <w:sz w:val="20"/>
+          <w:szCs w:val="20"/>
+          <w:bdr w:val="none" w:sz="0" w:space="0" w:color="auto" w:frame="1"/>
+          <w:shd w:val="clear" w:color="auto" w:fill="EFF0F1"/>
+        </w:rPr>
+        <w:t>BackgroundColor</w:t>
+      </w:r>
+      <w:proofErr w:type="spellEnd"/>
+      <w:r>
+        <w:rPr>
+          <w:rFonts w:ascii="inherit" w:eastAsia="Times New Roman" w:hAnsi="inherit" w:cs="Courier New"/>
+          <w:color w:val="303336"/>
+          <w:sz w:val="20"/>
+          <w:szCs w:val="20"/>
+          <w:bdr w:val="none" w:sz="0" w:space="0" w:color="auto" w:frame="1"/>
+          <w:shd w:val="clear" w:color="auto" w:fill="EFF0F1"/>
+        </w:rPr>
+        <w:t xml:space="preserve"> </w:t>
+      </w:r>
+      <w:proofErr w:type="gramStart"/>
+      <w:r>
+        <w:rPr>
+          <w:rFonts w:ascii="inherit" w:eastAsia="Times New Roman" w:hAnsi="inherit" w:cs="Courier New"/>
+          <w:color w:val="303336"/>
+          <w:sz w:val="20"/>
+          <w:szCs w:val="20"/>
+          <w:bdr w:val="none" w:sz="0" w:space="0" w:color="auto" w:frame="1"/>
+          <w:shd w:val="clear" w:color="auto" w:fill="EFF0F1"/>
+        </w:rPr>
+        <w:t>{ get</w:t>
+      </w:r>
+      <w:proofErr w:type="gramEnd"/>
+      <w:r>
+        <w:rPr>
+          <w:rFonts w:ascii="inherit" w:eastAsia="Times New Roman" w:hAnsi="inherit" w:cs="Courier New"/>
+          <w:color w:val="303336"/>
+          <w:sz w:val="20"/>
+          <w:szCs w:val="20"/>
+          <w:bdr w:val="none" w:sz="0" w:space="0" w:color="auto" w:frame="1"/>
+          <w:shd w:val="clear" w:color="auto" w:fill="EFF0F1"/>
+        </w:rPr>
+        <w:t xml:space="preserve">; </w:t>
+      </w:r>
+      <w:r>
+        <w:rPr>
+          <w:rFonts w:ascii="inherit" w:eastAsia="Times New Roman" w:hAnsi="inherit" w:cs="Courier New"/>
+          <w:color w:val="101094"/>
+          <w:sz w:val="20"/>
+          <w:szCs w:val="20"/>
+          <w:bdr w:val="none" w:sz="0" w:space="0" w:color="auto" w:frame="1"/>
+          <w:shd w:val="clear" w:color="auto" w:fill="EFF0F1"/>
+        </w:rPr>
+        <w:t>private</w:t>
+      </w:r>
+      <w:r>
+        <w:rPr>
+          <w:rFonts w:ascii="inherit" w:eastAsia="Times New Roman" w:hAnsi="inherit" w:cs="Courier New"/>
+          <w:color w:val="303336"/>
+          <w:sz w:val="20"/>
+          <w:szCs w:val="20"/>
+          <w:bdr w:val="none" w:sz="0" w:space="0" w:color="auto" w:frame="1"/>
+          <w:shd w:val="clear" w:color="auto" w:fill="EFF0F1"/>
+        </w:rPr>
+        <w:t xml:space="preserve"> </w:t>
+      </w:r>
+      <w:r>
+        <w:rPr>
+          <w:rFonts w:ascii="inherit" w:eastAsia="Times New Roman" w:hAnsi="inherit" w:cs="Courier New"/>
+          <w:color w:val="2B91AF"/>
+          <w:sz w:val="20"/>
+          <w:szCs w:val="20"/>
+          <w:bdr w:val="none" w:sz="0" w:space="0" w:color="auto" w:frame="1"/>
+          <w:shd w:val="clear" w:color="auto" w:fill="EFF0F1"/>
+        </w:rPr>
+        <w:t>set</w:t>
+      </w:r>
+      <w:r>
+        <w:rPr>
+          <w:rFonts w:ascii="inherit" w:eastAsia="Times New Roman" w:hAnsi="inherit" w:cs="Courier New"/>
+          <w:color w:val="303336"/>
+          <w:sz w:val="20"/>
+          <w:szCs w:val="20"/>
+          <w:bdr w:val="none" w:sz="0" w:space="0" w:color="auto" w:frame="1"/>
+          <w:shd w:val="clear" w:color="auto" w:fill="EFF0F1"/>
+        </w:rPr>
+        <w:t>; }</w:t>
+      </w:r>
+    </w:p>
+    <w:p>
+      <w:pPr>
+        <w:shd w:val="clear" w:color="auto" w:fill="EFF0F1"/>
+        <w:tabs>
+          <w:tab w:val="left" w:pos="916"/>
+          <w:tab w:val="left" w:pos="1832"/>
+          <w:tab w:val="left" w:pos="2748"/>
+          <w:tab w:val="left" w:pos="3664"/>
+          <w:tab w:val="left" w:pos="4580"/>
+          <w:tab w:val="left" w:pos="5496"/>
+          <w:tab w:val="left" w:pos="6412"/>
+          <w:tab w:val="left" w:pos="7328"/>
+          <w:tab w:val="left" w:pos="8244"/>
+          <w:tab w:val="left" w:pos="9160"/>
+          <w:tab w:val="left" w:pos="10076"/>
+          <w:tab w:val="left" w:pos="10992"/>
+          <w:tab w:val="left" w:pos="11908"/>
+          <w:tab w:val="left" w:pos="12824"/>
+          <w:tab w:val="left" w:pos="13740"/>
+          <w:tab w:val="left" w:pos="14656"/>
+        </w:tabs>
+        <w:spacing w:after="0" w:line="240" w:lineRule="auto"/>
+        <w:textAlignment w:val="baseline"/>
+        <w:rPr>
+          <w:rFonts w:ascii="inherit" w:eastAsia="Times New Roman" w:hAnsi="inherit" w:cs="Courier New"/>
+          <w:color w:val="303336"/>
+          <w:sz w:val="20"/>
+          <w:szCs w:val="20"/>
+          <w:bdr w:val="none" w:sz="0" w:space="0" w:color="auto" w:frame="1"/>
+          <w:shd w:val="clear" w:color="auto" w:fill="EFF0F1"/>
+        </w:rPr>
+      </w:pPr>
+    </w:p>
+    <w:p>
+      <w:pPr>
+        <w:shd w:val="clear" w:color="auto" w:fill="EFF0F1"/>
+        <w:tabs>
+          <w:tab w:val="left" w:pos="916"/>
+          <w:tab w:val="left" w:pos="1832"/>
+          <w:tab w:val="left" w:pos="2748"/>
+          <w:tab w:val="left" w:pos="3664"/>
+          <w:tab w:val="left" w:pos="4580"/>
+          <w:tab w:val="left" w:pos="5496"/>
+          <w:tab w:val="left" w:pos="6412"/>
+          <w:tab w:val="left" w:pos="7328"/>
+          <w:tab w:val="left" w:pos="8244"/>
+          <w:tab w:val="left" w:pos="9160"/>
+          <w:tab w:val="left" w:pos="10076"/>
+          <w:tab w:val="left" w:pos="10992"/>
+          <w:tab w:val="left" w:pos="11908"/>
+          <w:tab w:val="left" w:pos="12824"/>
+          <w:tab w:val="left" w:pos="13740"/>
+          <w:tab w:val="left" w:pos="14656"/>
+        </w:tabs>
+        <w:spacing w:after="0" w:line="240" w:lineRule="auto"/>
+        <w:textAlignment w:val="baseline"/>
+        <w:rPr>
+          <w:rFonts w:ascii="inherit" w:eastAsia="Times New Roman" w:hAnsi="inherit" w:cs="Courier New"/>
+          <w:color w:val="303336"/>
+          <w:sz w:val="20"/>
+          <w:szCs w:val="20"/>
+          <w:bdr w:val="none" w:sz="0" w:space="0" w:color="auto" w:frame="1"/>
+          <w:shd w:val="clear" w:color="auto" w:fill="EFF0F1"/>
+        </w:rPr>
+      </w:pPr>
+      <w:r>
+        <w:rPr>
+          <w:rFonts w:ascii="inherit" w:eastAsia="Times New Roman" w:hAnsi="inherit" w:cs="Courier New"/>
+          <w:color w:val="303336"/>
+          <w:sz w:val="20"/>
+          <w:szCs w:val="20"/>
+          <w:bdr w:val="none" w:sz="0" w:space="0" w:color="auto" w:frame="1"/>
+          <w:shd w:val="clear" w:color="auto" w:fill="EFF0F1"/>
+        </w:rPr>
+        <w:t xml:space="preserve">    </w:t>
+      </w:r>
+      <w:r>
+        <w:rPr>
+          <w:rFonts w:ascii="inherit" w:eastAsia="Times New Roman" w:hAnsi="inherit" w:cs="Courier New"/>
+          <w:color w:val="101094"/>
+          <w:sz w:val="20"/>
+          <w:szCs w:val="20"/>
+          <w:bdr w:val="none" w:sz="0" w:space="0" w:color="auto" w:frame="1"/>
+          <w:shd w:val="clear" w:color="auto" w:fill="EFF0F1"/>
+        </w:rPr>
+        <w:t>public</w:t>
+      </w:r>
+      <w:r>
+        <w:rPr>
+          <w:rFonts w:ascii="inherit" w:eastAsia="Times New Roman" w:hAnsi="inherit" w:cs="Courier New"/>
+          <w:color w:val="303336"/>
+          <w:sz w:val="20"/>
+          <w:szCs w:val="20"/>
+          <w:bdr w:val="none" w:sz="0" w:space="0" w:color="auto" w:frame="1"/>
+          <w:shd w:val="clear" w:color="auto" w:fill="EFF0F1"/>
+        </w:rPr>
+        <w:t xml:space="preserve"> </w:t>
+      </w:r>
+      <w:proofErr w:type="gramStart"/>
+      <w:r>
+        <w:rPr>
+          <w:rFonts w:ascii="inherit" w:eastAsia="Times New Roman" w:hAnsi="inherit" w:cs="Courier New"/>
+          <w:color w:val="2B91AF"/>
+          <w:sz w:val="20"/>
+          <w:szCs w:val="20"/>
+          <w:bdr w:val="none" w:sz="0" w:space="0" w:color="auto" w:frame="1"/>
+          <w:shd w:val="clear" w:color="auto" w:fill="EFF0F1"/>
+        </w:rPr>
+        <w:t>Configuration</w:t>
+      </w:r>
+      <w:r>
+        <w:rPr>
+          <w:rFonts w:ascii="inherit" w:eastAsia="Times New Roman" w:hAnsi="inherit" w:cs="Courier New"/>
+          <w:color w:val="303336"/>
+          <w:sz w:val="20"/>
+          <w:szCs w:val="20"/>
+          <w:bdr w:val="none" w:sz="0" w:space="0" w:color="auto" w:frame="1"/>
+          <w:shd w:val="clear" w:color="auto" w:fill="EFF0F1"/>
+        </w:rPr>
+        <w:t>(</w:t>
+      </w:r>
+      <w:proofErr w:type="gramEnd"/>
+      <w:r>
+        <w:rPr>
+          <w:rFonts w:ascii="inherit" w:eastAsia="Times New Roman" w:hAnsi="inherit" w:cs="Courier New"/>
+          <w:color w:val="303336"/>
+          <w:sz w:val="20"/>
+          <w:szCs w:val="20"/>
+          <w:bdr w:val="none" w:sz="0" w:space="0" w:color="auto" w:frame="1"/>
+          <w:shd w:val="clear" w:color="auto" w:fill="EFF0F1"/>
+        </w:rPr>
+        <w:t>)</w:t>
+      </w:r>
+    </w:p>
+    <w:p>
+      <w:pPr>
+        <w:shd w:val="clear" w:color="auto" w:fill="EFF0F1"/>
+        <w:tabs>
+          <w:tab w:val="left" w:pos="916"/>
+          <w:tab w:val="left" w:pos="1832"/>
+          <w:tab w:val="left" w:pos="2748"/>
+          <w:tab w:val="left" w:pos="3664"/>
+          <w:tab w:val="left" w:pos="4580"/>
+          <w:tab w:val="left" w:pos="5496"/>
+          <w:tab w:val="left" w:pos="6412"/>
+          <w:tab w:val="left" w:pos="7328"/>
+          <w:tab w:val="left" w:pos="8244"/>
+          <w:tab w:val="left" w:pos="9160"/>
+          <w:tab w:val="left" w:pos="10076"/>
+          <w:tab w:val="left" w:pos="10992"/>
+          <w:tab w:val="left" w:pos="11908"/>
+          <w:tab w:val="left" w:pos="12824"/>
+          <w:tab w:val="left" w:pos="13740"/>
+          <w:tab w:val="left" w:pos="14656"/>
+        </w:tabs>
+        <w:spacing w:after="0" w:line="240" w:lineRule="auto"/>
+        <w:textAlignment w:val="baseline"/>
+        <w:rPr>
+          <w:rFonts w:ascii="inherit" w:eastAsia="Times New Roman" w:hAnsi="inherit" w:cs="Courier New"/>
+          <w:color w:val="303336"/>
+          <w:sz w:val="20"/>
+          <w:szCs w:val="20"/>
+          <w:bdr w:val="none" w:sz="0" w:space="0" w:color="auto" w:frame="1"/>
+          <w:shd w:val="clear" w:color="auto" w:fill="EFF0F1"/>
+        </w:rPr>
+      </w:pPr>
+      <w:r>
+        <w:rPr>
+          <w:rFonts w:ascii="inherit" w:eastAsia="Times New Roman" w:hAnsi="inherit" w:cs="Courier New"/>
+          <w:color w:val="303336"/>
+          <w:sz w:val="20"/>
+          <w:szCs w:val="20"/>
+          <w:bdr w:val="none" w:sz="0" w:space="0" w:color="auto" w:frame="1"/>
+          <w:shd w:val="clear" w:color="auto" w:fill="EFF0F1"/>
+        </w:rPr>
+        <w:t xml:space="preserve">    {</w:t>
+      </w:r>
+    </w:p>
+    <w:p>
+      <w:pPr>
+        <w:shd w:val="clear" w:color="auto" w:fill="EFF0F1"/>
+        <w:tabs>
+          <w:tab w:val="left" w:pos="916"/>
+          <w:tab w:val="left" w:pos="1832"/>
+          <w:tab w:val="left" w:pos="2748"/>
+          <w:tab w:val="left" w:pos="3664"/>
+          <w:tab w:val="left" w:pos="4580"/>
+          <w:tab w:val="left" w:pos="5496"/>
+          <w:tab w:val="left" w:pos="6412"/>
+          <w:tab w:val="left" w:pos="7328"/>
+          <w:tab w:val="left" w:pos="8244"/>
+          <w:tab w:val="left" w:pos="9160"/>
+          <w:tab w:val="left" w:pos="10076"/>
+          <w:tab w:val="left" w:pos="10992"/>
+          <w:tab w:val="left" w:pos="11908"/>
+          <w:tab w:val="left" w:pos="12824"/>
+          <w:tab w:val="left" w:pos="13740"/>
+          <w:tab w:val="left" w:pos="14656"/>
+        </w:tabs>
+        <w:spacing w:after="0" w:line="240" w:lineRule="auto"/>
+        <w:textAlignment w:val="baseline"/>
+        <w:rPr>
+          <w:rFonts w:ascii="inherit" w:eastAsia="Times New Roman" w:hAnsi="inherit" w:cs="Courier New"/>
+          <w:color w:val="303336"/>
+          <w:sz w:val="20"/>
+          <w:szCs w:val="20"/>
+          <w:bdr w:val="none" w:sz="0" w:space="0" w:color="auto" w:frame="1"/>
+          <w:shd w:val="clear" w:color="auto" w:fill="EFF0F1"/>
+        </w:rPr>
+      </w:pPr>
+      <w:r>
+        <w:rPr>
+          <w:rFonts w:ascii="inherit" w:eastAsia="Times New Roman" w:hAnsi="inherit" w:cs="Courier New"/>
+          <w:color w:val="303336"/>
+          <w:sz w:val="20"/>
+          <w:szCs w:val="20"/>
+          <w:bdr w:val="none" w:sz="0" w:space="0" w:color="auto" w:frame="1"/>
+          <w:shd w:val="clear" w:color="auto" w:fill="EFF0F1"/>
+        </w:rPr>
+        <w:t xml:space="preserve">        </w:t>
+      </w:r>
+      <w:proofErr w:type="spellStart"/>
+      <w:r>
+        <w:rPr>
+          <w:rFonts w:ascii="inherit" w:eastAsia="Times New Roman" w:hAnsi="inherit" w:cs="Courier New"/>
+          <w:color w:val="2B91AF"/>
+          <w:sz w:val="20"/>
+          <w:szCs w:val="20"/>
+          <w:bdr w:val="none" w:sz="0" w:space="0" w:color="auto" w:frame="1"/>
+          <w:shd w:val="clear" w:color="auto" w:fill="EFF0F1"/>
+        </w:rPr>
+        <w:t>BackgroundColor</w:t>
+      </w:r>
+      <w:proofErr w:type="spellEnd"/>
+      <w:r>
+        <w:rPr>
+          <w:rFonts w:ascii="inherit" w:eastAsia="Times New Roman" w:hAnsi="inherit" w:cs="Courier New"/>
+          <w:color w:val="303336"/>
+          <w:sz w:val="20"/>
+          <w:szCs w:val="20"/>
+          <w:bdr w:val="none" w:sz="0" w:space="0" w:color="auto" w:frame="1"/>
+          <w:shd w:val="clear" w:color="auto" w:fill="EFF0F1"/>
+        </w:rPr>
+        <w:t xml:space="preserve"> = </w:t>
+      </w:r>
+      <w:proofErr w:type="spellStart"/>
+      <w:r>
+        <w:rPr>
+          <w:rFonts w:ascii="inherit" w:eastAsia="Times New Roman" w:hAnsi="inherit" w:cs="Courier New"/>
+          <w:color w:val="2B91AF"/>
+          <w:sz w:val="20"/>
+          <w:szCs w:val="20"/>
+          <w:bdr w:val="none" w:sz="0" w:space="0" w:color="auto" w:frame="1"/>
+          <w:shd w:val="clear" w:color="auto" w:fill="EFF0F1"/>
+        </w:rPr>
+        <w:t>Color</w:t>
+      </w:r>
+      <w:r>
+        <w:rPr>
+          <w:rFonts w:ascii="inherit" w:eastAsia="Times New Roman" w:hAnsi="inherit" w:cs="Courier New"/>
+          <w:color w:val="303336"/>
+          <w:sz w:val="20"/>
+          <w:szCs w:val="20"/>
+          <w:bdr w:val="none" w:sz="0" w:space="0" w:color="auto" w:frame="1"/>
+          <w:shd w:val="clear" w:color="auto" w:fill="EFF0F1"/>
+        </w:rPr>
+        <w:t>.</w:t>
+      </w:r>
+      <w:r>
+        <w:rPr>
+          <w:rFonts w:ascii="inherit" w:eastAsia="Times New Roman" w:hAnsi="inherit" w:cs="Courier New"/>
+          <w:color w:val="2B91AF"/>
+          <w:sz w:val="20"/>
+          <w:szCs w:val="20"/>
+          <w:bdr w:val="none" w:sz="0" w:space="0" w:color="auto" w:frame="1"/>
+          <w:shd w:val="clear" w:color="auto" w:fill="EFF0F1"/>
+        </w:rPr>
+        <w:t>Black</w:t>
+      </w:r>
+      <w:proofErr w:type="spellEnd"/>
+      <w:r>
+        <w:rPr>
+          <w:rFonts w:ascii="inherit" w:eastAsia="Times New Roman" w:hAnsi="inherit" w:cs="Courier New"/>
+          <w:color w:val="303336"/>
+          <w:sz w:val="20"/>
+          <w:szCs w:val="20"/>
+          <w:bdr w:val="none" w:sz="0" w:space="0" w:color="auto" w:frame="1"/>
+          <w:shd w:val="clear" w:color="auto" w:fill="EFF0F1"/>
+        </w:rPr>
+        <w:t>;</w:t>
+      </w:r>
+    </w:p>
+    <w:p>
+      <w:pPr>
+        <w:shd w:val="clear" w:color="auto" w:fill="EFF0F1"/>
+        <w:tabs>
+          <w:tab w:val="left" w:pos="916"/>
+          <w:tab w:val="left" w:pos="1832"/>
+          <w:tab w:val="left" w:pos="2748"/>
+          <w:tab w:val="left" w:pos="3664"/>
+          <w:tab w:val="left" w:pos="4580"/>
+          <w:tab w:val="left" w:pos="5496"/>
+          <w:tab w:val="left" w:pos="6412"/>
+          <w:tab w:val="left" w:pos="7328"/>
+          <w:tab w:val="left" w:pos="8244"/>
+          <w:tab w:val="left" w:pos="9160"/>
+          <w:tab w:val="left" w:pos="10076"/>
+          <w:tab w:val="left" w:pos="10992"/>
+          <w:tab w:val="left" w:pos="11908"/>
+          <w:tab w:val="left" w:pos="12824"/>
+          <w:tab w:val="left" w:pos="13740"/>
+          <w:tab w:val="left" w:pos="14656"/>
+        </w:tabs>
+        <w:spacing w:after="0" w:line="240" w:lineRule="auto"/>
+        <w:textAlignment w:val="baseline"/>
+        <w:rPr>
+          <w:rFonts w:ascii="inherit" w:eastAsia="Times New Roman" w:hAnsi="inherit" w:cs="Courier New"/>
+          <w:color w:val="303336"/>
+          <w:sz w:val="20"/>
+          <w:szCs w:val="20"/>
+          <w:bdr w:val="none" w:sz="0" w:space="0" w:color="auto" w:frame="1"/>
+          <w:shd w:val="clear" w:color="auto" w:fill="EFF0F1"/>
+        </w:rPr>
+      </w:pPr>
+      <w:r>
+        <w:rPr>
+          <w:rFonts w:ascii="inherit" w:eastAsia="Times New Roman" w:hAnsi="inherit" w:cs="Courier New"/>
+          <w:color w:val="303336"/>
+          <w:sz w:val="20"/>
+          <w:szCs w:val="20"/>
+          <w:bdr w:val="none" w:sz="0" w:space="0" w:color="auto" w:frame="1"/>
+          <w:shd w:val="clear" w:color="auto" w:fill="EFF0F1"/>
+        </w:rPr>
+        <w:t xml:space="preserve">    }</w:t>
+      </w:r>
+    </w:p>
+    <w:p>
+      <w:pPr>
+        <w:shd w:val="clear" w:color="auto" w:fill="EFF0F1"/>
+        <w:tabs>
+          <w:tab w:val="left" w:pos="916"/>
+          <w:tab w:val="left" w:pos="1832"/>
+          <w:tab w:val="left" w:pos="2748"/>
+          <w:tab w:val="left" w:pos="3664"/>
+          <w:tab w:val="left" w:pos="4580"/>
+          <w:tab w:val="left" w:pos="5496"/>
+          <w:tab w:val="left" w:pos="6412"/>
+          <w:tab w:val="left" w:pos="7328"/>
+          <w:tab w:val="left" w:pos="8244"/>
+          <w:tab w:val="left" w:pos="9160"/>
+          <w:tab w:val="left" w:pos="10076"/>
+          <w:tab w:val="left" w:pos="10992"/>
+          <w:tab w:val="left" w:pos="11908"/>
+          <w:tab w:val="left" w:pos="12824"/>
+          <w:tab w:val="left" w:pos="13740"/>
+          <w:tab w:val="left" w:pos="14656"/>
+        </w:tabs>
+        <w:spacing w:after="0" w:line="240" w:lineRule="auto"/>
+        <w:textAlignment w:val="baseline"/>
+        <w:rPr>
+          <w:rFonts w:ascii="inherit" w:eastAsia="Times New Roman" w:hAnsi="inherit" w:cs="Courier New"/>
+          <w:color w:val="303336"/>
+          <w:sz w:val="20"/>
+          <w:szCs w:val="20"/>
+          <w:bdr w:val="none" w:sz="0" w:space="0" w:color="auto" w:frame="1"/>
+          <w:shd w:val="clear" w:color="auto" w:fill="EFF0F1"/>
+        </w:rPr>
+      </w:pPr>
+    </w:p>
+    <w:p>
+      <w:pPr>
+        <w:shd w:val="clear" w:color="auto" w:fill="EFF0F1"/>
+        <w:tabs>
+          <w:tab w:val="left" w:pos="916"/>
+          <w:tab w:val="left" w:pos="1832"/>
+          <w:tab w:val="left" w:pos="2748"/>
+          <w:tab w:val="left" w:pos="3664"/>
+          <w:tab w:val="left" w:pos="4580"/>
+          <w:tab w:val="left" w:pos="5496"/>
+          <w:tab w:val="left" w:pos="6412"/>
+          <w:tab w:val="left" w:pos="7328"/>
+          <w:tab w:val="left" w:pos="8244"/>
+          <w:tab w:val="left" w:pos="9160"/>
+          <w:tab w:val="left" w:pos="10076"/>
+          <w:tab w:val="left" w:pos="10992"/>
+          <w:tab w:val="left" w:pos="11908"/>
+          <w:tab w:val="left" w:pos="12824"/>
+          <w:tab w:val="left" w:pos="13740"/>
+          <w:tab w:val="left" w:pos="14656"/>
+        </w:tabs>
+        <w:spacing w:after="0" w:line="240" w:lineRule="auto"/>
+        <w:textAlignment w:val="baseline"/>
+        <w:rPr>
+          <w:rFonts w:ascii="inherit" w:eastAsia="Times New Roman" w:hAnsi="inherit" w:cs="Courier New"/>
+          <w:color w:val="303336"/>
+          <w:sz w:val="20"/>
+          <w:szCs w:val="20"/>
+          <w:bdr w:val="none" w:sz="0" w:space="0" w:color="auto" w:frame="1"/>
+          <w:shd w:val="clear" w:color="auto" w:fill="EFF0F1"/>
+        </w:rPr>
+      </w:pPr>
+      <w:r>
+        <w:rPr>
+          <w:rFonts w:ascii="inherit" w:eastAsia="Times New Roman" w:hAnsi="inherit" w:cs="Courier New"/>
+          <w:color w:val="303336"/>
+          <w:sz w:val="20"/>
+          <w:szCs w:val="20"/>
+          <w:bdr w:val="none" w:sz="0" w:space="0" w:color="auto" w:frame="1"/>
+          <w:shd w:val="clear" w:color="auto" w:fill="EFF0F1"/>
+        </w:rPr>
+        <w:t xml:space="preserve">    </w:t>
+      </w:r>
+      <w:r>
+        <w:rPr>
+          <w:rFonts w:ascii="inherit" w:eastAsia="Times New Roman" w:hAnsi="inherit" w:cs="Courier New"/>
+          <w:color w:val="101094"/>
+          <w:sz w:val="20"/>
+          <w:szCs w:val="20"/>
+          <w:bdr w:val="none" w:sz="0" w:space="0" w:color="auto" w:frame="1"/>
+          <w:shd w:val="clear" w:color="auto" w:fill="EFF0F1"/>
+        </w:rPr>
+        <w:t>public</w:t>
+      </w:r>
+      <w:r>
+        <w:rPr>
+          <w:rFonts w:ascii="inherit" w:eastAsia="Times New Roman" w:hAnsi="inherit" w:cs="Courier New"/>
+          <w:color w:val="303336"/>
+          <w:sz w:val="20"/>
+          <w:szCs w:val="20"/>
+          <w:bdr w:val="none" w:sz="0" w:space="0" w:color="auto" w:frame="1"/>
+          <w:shd w:val="clear" w:color="auto" w:fill="EFF0F1"/>
+        </w:rPr>
+        <w:t xml:space="preserve"> </w:t>
+      </w:r>
+      <w:r>
+        <w:rPr>
+          <w:rFonts w:ascii="inherit" w:eastAsia="Times New Roman" w:hAnsi="inherit" w:cs="Courier New"/>
+          <w:color w:val="101094"/>
+          <w:sz w:val="20"/>
+          <w:szCs w:val="20"/>
+          <w:bdr w:val="none" w:sz="0" w:space="0" w:color="auto" w:frame="1"/>
+          <w:shd w:val="clear" w:color="auto" w:fill="EFF0F1"/>
+        </w:rPr>
+        <w:t>void</w:t>
+      </w:r>
+      <w:r>
+        <w:rPr>
+          <w:rFonts w:ascii="inherit" w:eastAsia="Times New Roman" w:hAnsi="inherit" w:cs="Courier New"/>
+          <w:color w:val="303336"/>
+          <w:sz w:val="20"/>
+          <w:szCs w:val="20"/>
+          <w:bdr w:val="none" w:sz="0" w:space="0" w:color="auto" w:frame="1"/>
+          <w:shd w:val="clear" w:color="auto" w:fill="EFF0F1"/>
+        </w:rPr>
+        <w:t xml:space="preserve"> </w:t>
+      </w:r>
+      <w:proofErr w:type="spellStart"/>
+      <w:proofErr w:type="gramStart"/>
+      <w:r>
+        <w:rPr>
+          <w:rFonts w:ascii="inherit" w:eastAsia="Times New Roman" w:hAnsi="inherit" w:cs="Courier New"/>
+          <w:color w:val="2B91AF"/>
+          <w:sz w:val="20"/>
+          <w:szCs w:val="20"/>
+          <w:bdr w:val="none" w:sz="0" w:space="0" w:color="auto" w:frame="1"/>
+          <w:shd w:val="clear" w:color="auto" w:fill="EFF0F1"/>
+        </w:rPr>
+        <w:t>ResetConfiguration</w:t>
+      </w:r>
+      <w:proofErr w:type="spellEnd"/>
+      <w:r>
+        <w:rPr>
+          <w:rFonts w:ascii="inherit" w:eastAsia="Times New Roman" w:hAnsi="inherit" w:cs="Courier New"/>
+          <w:color w:val="303336"/>
+          <w:sz w:val="20"/>
+          <w:szCs w:val="20"/>
+          <w:bdr w:val="none" w:sz="0" w:space="0" w:color="auto" w:frame="1"/>
+          <w:shd w:val="clear" w:color="auto" w:fill="EFF0F1"/>
+        </w:rPr>
+        <w:t>(</w:t>
+      </w:r>
+      <w:proofErr w:type="gramEnd"/>
+      <w:r>
+        <w:rPr>
+          <w:rFonts w:ascii="inherit" w:eastAsia="Times New Roman" w:hAnsi="inherit" w:cs="Courier New"/>
+          <w:color w:val="303336"/>
+          <w:sz w:val="20"/>
+          <w:szCs w:val="20"/>
+          <w:bdr w:val="none" w:sz="0" w:space="0" w:color="auto" w:frame="1"/>
+          <w:shd w:val="clear" w:color="auto" w:fill="EFF0F1"/>
+        </w:rPr>
+        <w:t>)</w:t>
+      </w:r>
+    </w:p>
+    <w:p>
+      <w:pPr>
+        <w:shd w:val="clear" w:color="auto" w:fill="EFF0F1"/>
+        <w:tabs>
+          <w:tab w:val="left" w:pos="916"/>
+          <w:tab w:val="left" w:pos="1832"/>
+          <w:tab w:val="left" w:pos="2748"/>
+          <w:tab w:val="left" w:pos="3664"/>
+          <w:tab w:val="left" w:pos="4580"/>
+          <w:tab w:val="left" w:pos="5496"/>
+          <w:tab w:val="left" w:pos="6412"/>
+          <w:tab w:val="left" w:pos="7328"/>
+          <w:tab w:val="left" w:pos="8244"/>
+          <w:tab w:val="left" w:pos="9160"/>
+          <w:tab w:val="left" w:pos="10076"/>
+          <w:tab w:val="left" w:pos="10992"/>
+          <w:tab w:val="left" w:pos="11908"/>
+          <w:tab w:val="left" w:pos="12824"/>
+          <w:tab w:val="left" w:pos="13740"/>
+          <w:tab w:val="left" w:pos="14656"/>
+        </w:tabs>
+        <w:spacing w:after="0" w:line="240" w:lineRule="auto"/>
+        <w:textAlignment w:val="baseline"/>
+        <w:rPr>
+          <w:rFonts w:ascii="inherit" w:eastAsia="Times New Roman" w:hAnsi="inherit" w:cs="Courier New"/>
+          <w:color w:val="303336"/>
+          <w:sz w:val="20"/>
+          <w:szCs w:val="20"/>
+          <w:bdr w:val="none" w:sz="0" w:space="0" w:color="auto" w:frame="1"/>
+          <w:shd w:val="clear" w:color="auto" w:fill="EFF0F1"/>
+        </w:rPr>
+      </w:pPr>
+      <w:r>
+        <w:rPr>
+          <w:rFonts w:ascii="inherit" w:eastAsia="Times New Roman" w:hAnsi="inherit" w:cs="Courier New"/>
+          <w:color w:val="303336"/>
+          <w:sz w:val="20"/>
+          <w:szCs w:val="20"/>
+          <w:bdr w:val="none" w:sz="0" w:space="0" w:color="auto" w:frame="1"/>
+          <w:shd w:val="clear" w:color="auto" w:fill="EFF0F1"/>
+        </w:rPr>
+        <w:t xml:space="preserve">    {</w:t>
+      </w:r>
+    </w:p>
+    <w:p>
+      <w:pPr>
+        <w:shd w:val="clear" w:color="auto" w:fill="EFF0F1"/>
+        <w:tabs>
+          <w:tab w:val="left" w:pos="916"/>
+          <w:tab w:val="left" w:pos="1832"/>
+          <w:tab w:val="left" w:pos="2748"/>
+          <w:tab w:val="left" w:pos="3664"/>
+          <w:tab w:val="left" w:pos="4580"/>
+          <w:tab w:val="left" w:pos="5496"/>
+          <w:tab w:val="left" w:pos="6412"/>
+          <w:tab w:val="left" w:pos="7328"/>
+          <w:tab w:val="left" w:pos="8244"/>
+          <w:tab w:val="left" w:pos="9160"/>
+          <w:tab w:val="left" w:pos="10076"/>
+          <w:tab w:val="left" w:pos="10992"/>
+          <w:tab w:val="left" w:pos="11908"/>
+          <w:tab w:val="left" w:pos="12824"/>
+          <w:tab w:val="left" w:pos="13740"/>
+          <w:tab w:val="left" w:pos="14656"/>
+        </w:tabs>
+        <w:spacing w:after="0" w:line="240" w:lineRule="auto"/>
+        <w:textAlignment w:val="baseline"/>
+        <w:rPr>
+          <w:rFonts w:ascii="inherit" w:eastAsia="Times New Roman" w:hAnsi="inherit" w:cs="Courier New"/>
+          <w:color w:val="303336"/>
+          <w:sz w:val="20"/>
+          <w:szCs w:val="20"/>
+          <w:bdr w:val="none" w:sz="0" w:space="0" w:color="auto" w:frame="1"/>
+          <w:shd w:val="clear" w:color="auto" w:fill="EFF0F1"/>
+        </w:rPr>
+      </w:pPr>
+      <w:r>
+        <w:rPr>
+          <w:rFonts w:ascii="inherit" w:eastAsia="Times New Roman" w:hAnsi="inherit" w:cs="Courier New"/>
+          <w:color w:val="303336"/>
+          <w:sz w:val="20"/>
+          <w:szCs w:val="20"/>
+          <w:bdr w:val="none" w:sz="0" w:space="0" w:color="auto" w:frame="1"/>
+          <w:shd w:val="clear" w:color="auto" w:fill="EFF0F1"/>
+        </w:rPr>
+        <w:t xml:space="preserve">        </w:t>
+      </w:r>
+      <w:proofErr w:type="spellStart"/>
+      <w:r>
+        <w:rPr>
+          <w:rFonts w:ascii="inherit" w:eastAsia="Times New Roman" w:hAnsi="inherit" w:cs="Courier New"/>
+          <w:color w:val="2B91AF"/>
+          <w:sz w:val="20"/>
+          <w:szCs w:val="20"/>
+          <w:bdr w:val="none" w:sz="0" w:space="0" w:color="auto" w:frame="1"/>
+          <w:shd w:val="clear" w:color="auto" w:fill="EFF0F1"/>
+        </w:rPr>
+        <w:t>BackgroundColor</w:t>
+      </w:r>
+      <w:proofErr w:type="spellEnd"/>
+      <w:r>
+        <w:rPr>
+          <w:rFonts w:ascii="inherit" w:eastAsia="Times New Roman" w:hAnsi="inherit" w:cs="Courier New"/>
+          <w:color w:val="303336"/>
+          <w:sz w:val="20"/>
+          <w:szCs w:val="20"/>
+          <w:bdr w:val="none" w:sz="0" w:space="0" w:color="auto" w:frame="1"/>
+          <w:shd w:val="clear" w:color="auto" w:fill="EFF0F1"/>
+        </w:rPr>
+        <w:t xml:space="preserve"> = </w:t>
+      </w:r>
+      <w:proofErr w:type="spellStart"/>
+      <w:r>
+        <w:rPr>
+          <w:rFonts w:ascii="inherit" w:eastAsia="Times New Roman" w:hAnsi="inherit" w:cs="Courier New"/>
+          <w:color w:val="2B91AF"/>
+          <w:sz w:val="20"/>
+          <w:szCs w:val="20"/>
+          <w:bdr w:val="none" w:sz="0" w:space="0" w:color="auto" w:frame="1"/>
+          <w:shd w:val="clear" w:color="auto" w:fill="EFF0F1"/>
+        </w:rPr>
+        <w:t>Color</w:t>
+      </w:r>
+      <w:r>
+        <w:rPr>
+          <w:rFonts w:ascii="inherit" w:eastAsia="Times New Roman" w:hAnsi="inherit" w:cs="Courier New"/>
+          <w:color w:val="303336"/>
+          <w:sz w:val="20"/>
+          <w:szCs w:val="20"/>
+          <w:bdr w:val="none" w:sz="0" w:space="0" w:color="auto" w:frame="1"/>
+          <w:shd w:val="clear" w:color="auto" w:fill="EFF0F1"/>
+        </w:rPr>
+        <w:t>.</w:t>
+      </w:r>
+      <w:r>
+        <w:rPr>
+          <w:rFonts w:ascii="inherit" w:eastAsia="Times New Roman" w:hAnsi="inherit" w:cs="Courier New"/>
+          <w:color w:val="2B91AF"/>
+          <w:sz w:val="20"/>
+          <w:szCs w:val="20"/>
+          <w:bdr w:val="none" w:sz="0" w:space="0" w:color="auto" w:frame="1"/>
+          <w:shd w:val="clear" w:color="auto" w:fill="EFF0F1"/>
+        </w:rPr>
+        <w:t>Black</w:t>
+      </w:r>
+      <w:proofErr w:type="spellEnd"/>
+      <w:r>
+        <w:rPr>
+          <w:rFonts w:ascii="inherit" w:eastAsia="Times New Roman" w:hAnsi="inherit" w:cs="Courier New"/>
+          <w:color w:val="303336"/>
+          <w:sz w:val="20"/>
+          <w:szCs w:val="20"/>
+          <w:bdr w:val="none" w:sz="0" w:space="0" w:color="auto" w:frame="1"/>
+          <w:shd w:val="clear" w:color="auto" w:fill="EFF0F1"/>
+        </w:rPr>
+        <w:t>;</w:t>
+      </w:r>
+    </w:p>
+    <w:p>
+      <w:pPr>
+        <w:shd w:val="clear" w:color="auto" w:fill="EFF0F1"/>
+        <w:tabs>
+          <w:tab w:val="left" w:pos="916"/>
+          <w:tab w:val="left" w:pos="1832"/>
+          <w:tab w:val="left" w:pos="2748"/>
+          <w:tab w:val="left" w:pos="3664"/>
+          <w:tab w:val="left" w:pos="4580"/>
+          <w:tab w:val="left" w:pos="5496"/>
+          <w:tab w:val="left" w:pos="6412"/>
+          <w:tab w:val="left" w:pos="7328"/>
+          <w:tab w:val="left" w:pos="8244"/>
+          <w:tab w:val="left" w:pos="9160"/>
+          <w:tab w:val="left" w:pos="10076"/>
+          <w:tab w:val="left" w:pos="10992"/>
+          <w:tab w:val="left" w:pos="11908"/>
+          <w:tab w:val="left" w:pos="12824"/>
+          <w:tab w:val="left" w:pos="13740"/>
+          <w:tab w:val="left" w:pos="14656"/>
+        </w:tabs>
+        <w:spacing w:after="0" w:line="240" w:lineRule="auto"/>
+        <w:textAlignment w:val="baseline"/>
+        <w:rPr>
+          <w:rFonts w:ascii="inherit" w:eastAsia="Times New Roman" w:hAnsi="inherit" w:cs="Courier New"/>
+          <w:color w:val="303336"/>
+          <w:sz w:val="20"/>
+          <w:szCs w:val="20"/>
+          <w:bdr w:val="none" w:sz="0" w:space="0" w:color="auto" w:frame="1"/>
+          <w:shd w:val="clear" w:color="auto" w:fill="EFF0F1"/>
+        </w:rPr>
+      </w:pPr>
+      <w:r>
+        <w:rPr>
+          <w:rFonts w:ascii="inherit" w:eastAsia="Times New Roman" w:hAnsi="inherit" w:cs="Courier New"/>
+          <w:color w:val="303336"/>
+          <w:sz w:val="20"/>
+          <w:szCs w:val="20"/>
+          <w:bdr w:val="none" w:sz="0" w:space="0" w:color="auto" w:frame="1"/>
+          <w:shd w:val="clear" w:color="auto" w:fill="EFF0F1"/>
+        </w:rPr>
+        <w:t xml:space="preserve">    }</w:t>
+      </w:r>
+    </w:p>
+    <w:p>
+      <w:pPr>
+        <w:shd w:val="clear" w:color="auto" w:fill="EFF0F1"/>
+        <w:tabs>
+          <w:tab w:val="left" w:pos="916"/>
+          <w:tab w:val="left" w:pos="1832"/>
+          <w:tab w:val="left" w:pos="2748"/>
+          <w:tab w:val="left" w:pos="3664"/>
+          <w:tab w:val="left" w:pos="4580"/>
+          <w:tab w:val="left" w:pos="5496"/>
+          <w:tab w:val="left" w:pos="6412"/>
+          <w:tab w:val="left" w:pos="7328"/>
+          <w:tab w:val="left" w:pos="8244"/>
+          <w:tab w:val="left" w:pos="9160"/>
+          <w:tab w:val="left" w:pos="10076"/>
+          <w:tab w:val="left" w:pos="10992"/>
+          <w:tab w:val="left" w:pos="11908"/>
+          <w:tab w:val="left" w:pos="12824"/>
+          <w:tab w:val="left" w:pos="13740"/>
+          <w:tab w:val="left" w:pos="14656"/>
+        </w:tabs>
+        <w:spacing w:after="0" w:line="240" w:lineRule="auto"/>
+        <w:textAlignment w:val="baseline"/>
+        <w:rPr>
+          <w:rFonts w:ascii="inherit" w:eastAsia="Times New Roman" w:hAnsi="inherit" w:cs="Courier New"/>
+          <w:color w:val="303336"/>
+          <w:sz w:val="20"/>
+          <w:szCs w:val="20"/>
+          <w:bdr w:val="none" w:sz="0" w:space="0" w:color="auto" w:frame="1"/>
+          <w:shd w:val="clear" w:color="auto" w:fill="EFF0F1"/>
+        </w:rPr>
+      </w:pPr>
+      <w:r>
+        <w:rPr>
+          <w:rFonts w:ascii="inherit" w:eastAsia="Times New Roman" w:hAnsi="inherit" w:cs="Courier New"/>
+          <w:color w:val="303336"/>
+          <w:sz w:val="20"/>
+          <w:szCs w:val="20"/>
+          <w:bdr w:val="none" w:sz="0" w:space="0" w:color="auto" w:frame="1"/>
+          <w:shd w:val="clear" w:color="auto" w:fill="EFF0F1"/>
+        </w:rPr>
+        <w:t>}</w:t>
+      </w:r>
+    </w:p>
+    <w:p>
+      <w:pPr>
+        <w:shd w:val="clear" w:color="auto" w:fill="EFF0F1"/>
+        <w:tabs>
+          <w:tab w:val="left" w:pos="916"/>
+          <w:tab w:val="left" w:pos="1832"/>
+          <w:tab w:val="left" w:pos="2748"/>
+          <w:tab w:val="left" w:pos="3664"/>
+          <w:tab w:val="left" w:pos="4580"/>
+          <w:tab w:val="left" w:pos="5496"/>
+          <w:tab w:val="left" w:pos="6412"/>
+          <w:tab w:val="left" w:pos="7328"/>
+          <w:tab w:val="left" w:pos="8244"/>
+          <w:tab w:val="left" w:pos="9160"/>
+          <w:tab w:val="left" w:pos="10076"/>
+          <w:tab w:val="left" w:pos="10992"/>
+          <w:tab w:val="left" w:pos="11908"/>
+          <w:tab w:val="left" w:pos="12824"/>
+          <w:tab w:val="left" w:pos="13740"/>
+          <w:tab w:val="left" w:pos="14656"/>
+        </w:tabs>
+        <w:spacing w:after="0" w:line="240" w:lineRule="auto"/>
+        <w:textAlignment w:val="baseline"/>
+        <w:rPr>
+          <w:rFonts w:ascii="inherit" w:eastAsia="Times New Roman" w:hAnsi="inherit" w:cs="Courier New"/>
+          <w:color w:val="303336"/>
+          <w:sz w:val="20"/>
+          <w:szCs w:val="20"/>
+          <w:bdr w:val="none" w:sz="0" w:space="0" w:color="auto" w:frame="1"/>
+          <w:shd w:val="clear" w:color="auto" w:fill="EFF0F1"/>
+        </w:rPr>
+      </w:pPr>
+    </w:p>
+    <w:p>
+      <w:pPr>
+        <w:shd w:val="clear" w:color="auto" w:fill="EFF0F1"/>
+        <w:tabs>
+          <w:tab w:val="left" w:pos="916"/>
+          <w:tab w:val="left" w:pos="1832"/>
+          <w:tab w:val="left" w:pos="2748"/>
+          <w:tab w:val="left" w:pos="3664"/>
+          <w:tab w:val="left" w:pos="4580"/>
+          <w:tab w:val="left" w:pos="5496"/>
+          <w:tab w:val="left" w:pos="6412"/>
+          <w:tab w:val="left" w:pos="7328"/>
+          <w:tab w:val="left" w:pos="8244"/>
+          <w:tab w:val="left" w:pos="9160"/>
+          <w:tab w:val="left" w:pos="10076"/>
+          <w:tab w:val="left" w:pos="10992"/>
+          <w:tab w:val="left" w:pos="11908"/>
+          <w:tab w:val="left" w:pos="12824"/>
+          <w:tab w:val="left" w:pos="13740"/>
+          <w:tab w:val="left" w:pos="14656"/>
+        </w:tabs>
+        <w:spacing w:after="0" w:line="240" w:lineRule="auto"/>
+        <w:textAlignment w:val="baseline"/>
+        <w:rPr>
+          <w:rFonts w:ascii="inherit" w:eastAsia="Times New Roman" w:hAnsi="inherit" w:cs="Courier New"/>
+          <w:color w:val="303336"/>
+          <w:sz w:val="20"/>
+          <w:szCs w:val="20"/>
+          <w:bdr w:val="none" w:sz="0" w:space="0" w:color="auto" w:frame="1"/>
+          <w:shd w:val="clear" w:color="auto" w:fill="EFF0F1"/>
+        </w:rPr>
+      </w:pPr>
+      <w:r>
+        <w:rPr>
+          <w:rFonts w:ascii="inherit" w:eastAsia="Times New Roman" w:hAnsi="inherit" w:cs="Courier New"/>
+          <w:color w:val="101094"/>
+          <w:sz w:val="20"/>
+          <w:szCs w:val="20"/>
+          <w:bdr w:val="none" w:sz="0" w:space="0" w:color="auto" w:frame="1"/>
+          <w:shd w:val="clear" w:color="auto" w:fill="EFF0F1"/>
+        </w:rPr>
+        <w:t>public</w:t>
+      </w:r>
+      <w:r>
+        <w:rPr>
+          <w:rFonts w:ascii="inherit" w:eastAsia="Times New Roman" w:hAnsi="inherit" w:cs="Courier New"/>
+          <w:color w:val="303336"/>
+          <w:sz w:val="20"/>
+          <w:szCs w:val="20"/>
+          <w:bdr w:val="none" w:sz="0" w:space="0" w:color="auto" w:frame="1"/>
+          <w:shd w:val="clear" w:color="auto" w:fill="EFF0F1"/>
+        </w:rPr>
+        <w:t xml:space="preserve"> </w:t>
+      </w:r>
+      <w:r>
+        <w:rPr>
+          <w:rFonts w:ascii="inherit" w:eastAsia="Times New Roman" w:hAnsi="inherit" w:cs="Courier New"/>
+          <w:color w:val="101094"/>
+          <w:sz w:val="20"/>
+          <w:szCs w:val="20"/>
+          <w:bdr w:val="none" w:sz="0" w:space="0" w:color="auto" w:frame="1"/>
+          <w:shd w:val="clear" w:color="auto" w:fill="EFF0F1"/>
+        </w:rPr>
+        <w:t>class</w:t>
+      </w:r>
+      <w:r>
+        <w:rPr>
+          <w:rFonts w:ascii="inherit" w:eastAsia="Times New Roman" w:hAnsi="inherit" w:cs="Courier New"/>
+          <w:color w:val="303336"/>
+          <w:sz w:val="20"/>
+          <w:szCs w:val="20"/>
+          <w:bdr w:val="none" w:sz="0" w:space="0" w:color="auto" w:frame="1"/>
+          <w:shd w:val="clear" w:color="auto" w:fill="EFF0F1"/>
+        </w:rPr>
+        <w:t xml:space="preserve"> </w:t>
+      </w:r>
+      <w:proofErr w:type="spellStart"/>
+      <w:r>
+        <w:rPr>
+          <w:rFonts w:ascii="inherit" w:eastAsia="Times New Roman" w:hAnsi="inherit" w:cs="Courier New"/>
+          <w:color w:val="2B91AF"/>
+          <w:sz w:val="20"/>
+          <w:szCs w:val="20"/>
+          <w:bdr w:val="none" w:sz="0" w:space="0" w:color="auto" w:frame="1"/>
+          <w:shd w:val="clear" w:color="auto" w:fill="EFF0F1"/>
+        </w:rPr>
+        <w:t>ConfigurationReadOnly</w:t>
+      </w:r>
+      <w:proofErr w:type="spellEnd"/>
+    </w:p>
+    <w:p>
+      <w:pPr>
+        <w:shd w:val="clear" w:color="auto" w:fill="EFF0F1"/>
+        <w:tabs>
+          <w:tab w:val="left" w:pos="916"/>
+          <w:tab w:val="left" w:pos="1832"/>
+          <w:tab w:val="left" w:pos="2748"/>
+          <w:tab w:val="left" w:pos="3664"/>
+          <w:tab w:val="left" w:pos="4580"/>
+          <w:tab w:val="left" w:pos="5496"/>
+          <w:tab w:val="left" w:pos="6412"/>
+          <w:tab w:val="left" w:pos="7328"/>
+          <w:tab w:val="left" w:pos="8244"/>
+          <w:tab w:val="left" w:pos="9160"/>
+          <w:tab w:val="left" w:pos="10076"/>
+          <w:tab w:val="left" w:pos="10992"/>
+          <w:tab w:val="left" w:pos="11908"/>
+          <w:tab w:val="left" w:pos="12824"/>
+          <w:tab w:val="left" w:pos="13740"/>
+          <w:tab w:val="left" w:pos="14656"/>
+        </w:tabs>
+        <w:spacing w:after="0" w:line="240" w:lineRule="auto"/>
+        <w:textAlignment w:val="baseline"/>
+        <w:rPr>
+          <w:rFonts w:ascii="inherit" w:eastAsia="Times New Roman" w:hAnsi="inherit" w:cs="Courier New"/>
+          <w:color w:val="303336"/>
+          <w:sz w:val="20"/>
+          <w:szCs w:val="20"/>
+          <w:bdr w:val="none" w:sz="0" w:space="0" w:color="auto" w:frame="1"/>
+          <w:shd w:val="clear" w:color="auto" w:fill="EFF0F1"/>
+        </w:rPr>
+      </w:pPr>
+      <w:r>
+        <w:rPr>
+          <w:rFonts w:ascii="inherit" w:eastAsia="Times New Roman" w:hAnsi="inherit" w:cs="Courier New"/>
+          <w:color w:val="303336"/>
+          <w:sz w:val="20"/>
+          <w:szCs w:val="20"/>
+          <w:bdr w:val="none" w:sz="0" w:space="0" w:color="auto" w:frame="1"/>
+          <w:shd w:val="clear" w:color="auto" w:fill="EFF0F1"/>
+        </w:rPr>
+        <w:t>{</w:t>
+      </w:r>
+    </w:p>
+    <w:p>
+      <w:pPr>
+        <w:shd w:val="clear" w:color="auto" w:fill="EFF0F1"/>
+        <w:tabs>
+          <w:tab w:val="left" w:pos="916"/>
+          <w:tab w:val="left" w:pos="1832"/>
+          <w:tab w:val="left" w:pos="2748"/>
+          <w:tab w:val="left" w:pos="3664"/>
+          <w:tab w:val="left" w:pos="4580"/>
+          <w:tab w:val="left" w:pos="5496"/>
+          <w:tab w:val="left" w:pos="6412"/>
+          <w:tab w:val="left" w:pos="7328"/>
+          <w:tab w:val="left" w:pos="8244"/>
+          <w:tab w:val="left" w:pos="9160"/>
+          <w:tab w:val="left" w:pos="10076"/>
+          <w:tab w:val="left" w:pos="10992"/>
+          <w:tab w:val="left" w:pos="11908"/>
+          <w:tab w:val="left" w:pos="12824"/>
+          <w:tab w:val="left" w:pos="13740"/>
+          <w:tab w:val="left" w:pos="14656"/>
+        </w:tabs>
+        <w:spacing w:after="0" w:line="240" w:lineRule="auto"/>
+        <w:textAlignment w:val="baseline"/>
+        <w:rPr>
+          <w:rFonts w:ascii="inherit" w:eastAsia="Times New Roman" w:hAnsi="inherit" w:cs="Courier New"/>
+          <w:color w:val="303336"/>
+          <w:sz w:val="20"/>
+          <w:szCs w:val="20"/>
+          <w:bdr w:val="none" w:sz="0" w:space="0" w:color="auto" w:frame="1"/>
+          <w:shd w:val="clear" w:color="auto" w:fill="EFF0F1"/>
+        </w:rPr>
+      </w:pPr>
+      <w:r>
+        <w:rPr>
+          <w:rFonts w:ascii="inherit" w:eastAsia="Times New Roman" w:hAnsi="inherit" w:cs="Courier New"/>
+          <w:color w:val="303336"/>
+          <w:sz w:val="20"/>
+          <w:szCs w:val="20"/>
+          <w:bdr w:val="none" w:sz="0" w:space="0" w:color="auto" w:frame="1"/>
+          <w:shd w:val="clear" w:color="auto" w:fill="EFF0F1"/>
+        </w:rPr>
+        <w:t xml:space="preserve">    </w:t>
+      </w:r>
+      <w:r>
+        <w:rPr>
+          <w:rFonts w:ascii="inherit" w:eastAsia="Times New Roman" w:hAnsi="inherit" w:cs="Courier New"/>
+          <w:color w:val="101094"/>
+          <w:sz w:val="20"/>
+          <w:szCs w:val="20"/>
+          <w:bdr w:val="none" w:sz="0" w:space="0" w:color="auto" w:frame="1"/>
+          <w:shd w:val="clear" w:color="auto" w:fill="EFF0F1"/>
+        </w:rPr>
+        <w:t>public</w:t>
+      </w:r>
+      <w:r>
+        <w:rPr>
+          <w:rFonts w:ascii="inherit" w:eastAsia="Times New Roman" w:hAnsi="inherit" w:cs="Courier New"/>
+          <w:color w:val="303336"/>
+          <w:sz w:val="20"/>
+          <w:szCs w:val="20"/>
+          <w:bdr w:val="none" w:sz="0" w:space="0" w:color="auto" w:frame="1"/>
+          <w:shd w:val="clear" w:color="auto" w:fill="EFF0F1"/>
+        </w:rPr>
+        <w:t xml:space="preserve"> </w:t>
+      </w:r>
+      <w:proofErr w:type="spellStart"/>
+      <w:r>
+        <w:rPr>
+          <w:rFonts w:ascii="inherit" w:eastAsia="Times New Roman" w:hAnsi="inherit" w:cs="Courier New"/>
+          <w:color w:val="101094"/>
+          <w:sz w:val="20"/>
+          <w:szCs w:val="20"/>
+          <w:bdr w:val="none" w:sz="0" w:space="0" w:color="auto" w:frame="1"/>
+          <w:shd w:val="clear" w:color="auto" w:fill="EFF0F1"/>
+        </w:rPr>
+        <w:t>readonly</w:t>
+      </w:r>
+      <w:proofErr w:type="spellEnd"/>
+      <w:r>
+        <w:rPr>
+          <w:rFonts w:ascii="inherit" w:eastAsia="Times New Roman" w:hAnsi="inherit" w:cs="Courier New"/>
+          <w:color w:val="303336"/>
+          <w:sz w:val="20"/>
+          <w:szCs w:val="20"/>
+          <w:bdr w:val="none" w:sz="0" w:space="0" w:color="auto" w:frame="1"/>
+          <w:shd w:val="clear" w:color="auto" w:fill="EFF0F1"/>
+        </w:rPr>
+        <w:t xml:space="preserve"> </w:t>
+      </w:r>
+      <w:r>
+        <w:rPr>
+          <w:rFonts w:ascii="inherit" w:eastAsia="Times New Roman" w:hAnsi="inherit" w:cs="Courier New"/>
+          <w:color w:val="2B91AF"/>
+          <w:sz w:val="20"/>
+          <w:szCs w:val="20"/>
+          <w:bdr w:val="none" w:sz="0" w:space="0" w:color="auto" w:frame="1"/>
+          <w:shd w:val="clear" w:color="auto" w:fill="EFF0F1"/>
+        </w:rPr>
+        <w:t>Color</w:t>
+      </w:r>
+      <w:r>
+        <w:rPr>
+          <w:rFonts w:ascii="inherit" w:eastAsia="Times New Roman" w:hAnsi="inherit" w:cs="Courier New"/>
+          <w:color w:val="303336"/>
+          <w:sz w:val="20"/>
+          <w:szCs w:val="20"/>
+          <w:bdr w:val="none" w:sz="0" w:space="0" w:color="auto" w:frame="1"/>
+          <w:shd w:val="clear" w:color="auto" w:fill="EFF0F1"/>
+        </w:rPr>
+        <w:t xml:space="preserve"> </w:t>
+      </w:r>
+      <w:proofErr w:type="spellStart"/>
+      <w:r>
+        <w:rPr>
+          <w:rFonts w:ascii="inherit" w:eastAsia="Times New Roman" w:hAnsi="inherit" w:cs="Courier New"/>
+          <w:color w:val="2B91AF"/>
+          <w:sz w:val="20"/>
+          <w:szCs w:val="20"/>
+          <w:bdr w:val="none" w:sz="0" w:space="0" w:color="auto" w:frame="1"/>
+          <w:shd w:val="clear" w:color="auto" w:fill="EFF0F1"/>
+        </w:rPr>
+        <w:t>BackgroundColor</w:t>
+      </w:r>
+      <w:proofErr w:type="spellEnd"/>
+      <w:r>
+        <w:rPr>
+          <w:rFonts w:ascii="inherit" w:eastAsia="Times New Roman" w:hAnsi="inherit" w:cs="Courier New"/>
+          <w:color w:val="303336"/>
+          <w:sz w:val="20"/>
+          <w:szCs w:val="20"/>
+          <w:bdr w:val="none" w:sz="0" w:space="0" w:color="auto" w:frame="1"/>
+          <w:shd w:val="clear" w:color="auto" w:fill="EFF0F1"/>
+        </w:rPr>
+        <w:t>;</w:t>
+      </w:r>
+    </w:p>
+    <w:p>
+      <w:pPr>
+        <w:shd w:val="clear" w:color="auto" w:fill="EFF0F1"/>
+        <w:tabs>
+          <w:tab w:val="left" w:pos="916"/>
+          <w:tab w:val="left" w:pos="1832"/>
+          <w:tab w:val="left" w:pos="2748"/>
+          <w:tab w:val="left" w:pos="3664"/>
+          <w:tab w:val="left" w:pos="4580"/>
+          <w:tab w:val="left" w:pos="5496"/>
+          <w:tab w:val="left" w:pos="6412"/>
+          <w:tab w:val="left" w:pos="7328"/>
+          <w:tab w:val="left" w:pos="8244"/>
+          <w:tab w:val="left" w:pos="9160"/>
+          <w:tab w:val="left" w:pos="10076"/>
+          <w:tab w:val="left" w:pos="10992"/>
+          <w:tab w:val="left" w:pos="11908"/>
+          <w:tab w:val="left" w:pos="12824"/>
+          <w:tab w:val="left" w:pos="13740"/>
+          <w:tab w:val="left" w:pos="14656"/>
+        </w:tabs>
+        <w:spacing w:after="0" w:line="240" w:lineRule="auto"/>
+        <w:textAlignment w:val="baseline"/>
+        <w:rPr>
+          <w:rFonts w:ascii="inherit" w:eastAsia="Times New Roman" w:hAnsi="inherit" w:cs="Courier New"/>
+          <w:color w:val="303336"/>
+          <w:sz w:val="20"/>
+          <w:szCs w:val="20"/>
+          <w:bdr w:val="none" w:sz="0" w:space="0" w:color="auto" w:frame="1"/>
+          <w:shd w:val="clear" w:color="auto" w:fill="EFF0F1"/>
+        </w:rPr>
+      </w:pPr>
+    </w:p>
+    <w:p>
+      <w:pPr>
+        <w:shd w:val="clear" w:color="auto" w:fill="EFF0F1"/>
+        <w:tabs>
+          <w:tab w:val="left" w:pos="916"/>
+          <w:tab w:val="left" w:pos="1832"/>
+          <w:tab w:val="left" w:pos="2748"/>
+          <w:tab w:val="left" w:pos="3664"/>
+          <w:tab w:val="left" w:pos="4580"/>
+          <w:tab w:val="left" w:pos="5496"/>
+          <w:tab w:val="left" w:pos="6412"/>
+          <w:tab w:val="left" w:pos="7328"/>
+          <w:tab w:val="left" w:pos="8244"/>
+          <w:tab w:val="left" w:pos="9160"/>
+          <w:tab w:val="left" w:pos="10076"/>
+          <w:tab w:val="left" w:pos="10992"/>
+          <w:tab w:val="left" w:pos="11908"/>
+          <w:tab w:val="left" w:pos="12824"/>
+          <w:tab w:val="left" w:pos="13740"/>
+          <w:tab w:val="left" w:pos="14656"/>
+        </w:tabs>
+        <w:spacing w:after="0" w:line="240" w:lineRule="auto"/>
+        <w:textAlignment w:val="baseline"/>
+        <w:rPr>
+          <w:rFonts w:ascii="inherit" w:eastAsia="Times New Roman" w:hAnsi="inherit" w:cs="Courier New"/>
+          <w:color w:val="303336"/>
+          <w:sz w:val="20"/>
+          <w:szCs w:val="20"/>
+          <w:bdr w:val="none" w:sz="0" w:space="0" w:color="auto" w:frame="1"/>
+          <w:shd w:val="clear" w:color="auto" w:fill="EFF0F1"/>
+        </w:rPr>
+      </w:pPr>
+      <w:r>
+        <w:rPr>
+          <w:rFonts w:ascii="inherit" w:eastAsia="Times New Roman" w:hAnsi="inherit" w:cs="Courier New"/>
+          <w:color w:val="303336"/>
+          <w:sz w:val="20"/>
+          <w:szCs w:val="20"/>
+          <w:bdr w:val="none" w:sz="0" w:space="0" w:color="auto" w:frame="1"/>
+          <w:shd w:val="clear" w:color="auto" w:fill="EFF0F1"/>
+        </w:rPr>
+        <w:t xml:space="preserve">    </w:t>
+      </w:r>
+      <w:r>
+        <w:rPr>
+          <w:rFonts w:ascii="inherit" w:eastAsia="Times New Roman" w:hAnsi="inherit" w:cs="Courier New"/>
+          <w:color w:val="101094"/>
+          <w:sz w:val="20"/>
+          <w:szCs w:val="20"/>
+          <w:bdr w:val="none" w:sz="0" w:space="0" w:color="auto" w:frame="1"/>
+          <w:shd w:val="clear" w:color="auto" w:fill="EFF0F1"/>
+        </w:rPr>
+        <w:t>public</w:t>
+      </w:r>
+      <w:r>
+        <w:rPr>
+          <w:rFonts w:ascii="inherit" w:eastAsia="Times New Roman" w:hAnsi="inherit" w:cs="Courier New"/>
+          <w:color w:val="303336"/>
+          <w:sz w:val="20"/>
+          <w:szCs w:val="20"/>
+          <w:bdr w:val="none" w:sz="0" w:space="0" w:color="auto" w:frame="1"/>
+          <w:shd w:val="clear" w:color="auto" w:fill="EFF0F1"/>
+        </w:rPr>
+        <w:t xml:space="preserve"> </w:t>
+      </w:r>
+      <w:proofErr w:type="spellStart"/>
+      <w:proofErr w:type="gramStart"/>
+      <w:r>
+        <w:rPr>
+          <w:rFonts w:ascii="inherit" w:eastAsia="Times New Roman" w:hAnsi="inherit" w:cs="Courier New"/>
+          <w:color w:val="2B91AF"/>
+          <w:sz w:val="20"/>
+          <w:szCs w:val="20"/>
+          <w:bdr w:val="none" w:sz="0" w:space="0" w:color="auto" w:frame="1"/>
+          <w:shd w:val="clear" w:color="auto" w:fill="EFF0F1"/>
+        </w:rPr>
+        <w:t>ConfigurationReadOnly</w:t>
+      </w:r>
+      <w:proofErr w:type="spellEnd"/>
+      <w:r>
+        <w:rPr>
+          <w:rFonts w:ascii="inherit" w:eastAsia="Times New Roman" w:hAnsi="inherit" w:cs="Courier New"/>
+          <w:color w:val="303336"/>
+          <w:sz w:val="20"/>
+          <w:szCs w:val="20"/>
+          <w:bdr w:val="none" w:sz="0" w:space="0" w:color="auto" w:frame="1"/>
+          <w:shd w:val="clear" w:color="auto" w:fill="EFF0F1"/>
+        </w:rPr>
+        <w:t>(</w:t>
+      </w:r>
+      <w:proofErr w:type="gramEnd"/>
+      <w:r>
+        <w:rPr>
+          <w:rFonts w:ascii="inherit" w:eastAsia="Times New Roman" w:hAnsi="inherit" w:cs="Courier New"/>
+          <w:color w:val="303336"/>
+          <w:sz w:val="20"/>
+          <w:szCs w:val="20"/>
+          <w:bdr w:val="none" w:sz="0" w:space="0" w:color="auto" w:frame="1"/>
+          <w:shd w:val="clear" w:color="auto" w:fill="EFF0F1"/>
+        </w:rPr>
+        <w:t>)</w:t>
+      </w:r>
+    </w:p>
+    <w:p>
+      <w:pPr>
+        <w:shd w:val="clear" w:color="auto" w:fill="EFF0F1"/>
+        <w:tabs>
+          <w:tab w:val="left" w:pos="916"/>
+          <w:tab w:val="left" w:pos="1832"/>
+          <w:tab w:val="left" w:pos="2748"/>
+          <w:tab w:val="left" w:pos="3664"/>
+          <w:tab w:val="left" w:pos="4580"/>
+          <w:tab w:val="left" w:pos="5496"/>
+          <w:tab w:val="left" w:pos="6412"/>
+          <w:tab w:val="left" w:pos="7328"/>
+          <w:tab w:val="left" w:pos="8244"/>
+          <w:tab w:val="left" w:pos="9160"/>
+          <w:tab w:val="left" w:pos="10076"/>
+          <w:tab w:val="left" w:pos="10992"/>
+          <w:tab w:val="left" w:pos="11908"/>
+          <w:tab w:val="left" w:pos="12824"/>
+          <w:tab w:val="left" w:pos="13740"/>
+          <w:tab w:val="left" w:pos="14656"/>
+        </w:tabs>
+        <w:spacing w:after="0" w:line="240" w:lineRule="auto"/>
+        <w:textAlignment w:val="baseline"/>
+        <w:rPr>
+          <w:rFonts w:ascii="inherit" w:eastAsia="Times New Roman" w:hAnsi="inherit" w:cs="Courier New"/>
+          <w:color w:val="303336"/>
+          <w:sz w:val="20"/>
+          <w:szCs w:val="20"/>
+          <w:bdr w:val="none" w:sz="0" w:space="0" w:color="auto" w:frame="1"/>
+          <w:shd w:val="clear" w:color="auto" w:fill="EFF0F1"/>
+        </w:rPr>
+      </w:pPr>
+      <w:r>
+        <w:rPr>
+          <w:rFonts w:ascii="inherit" w:eastAsia="Times New Roman" w:hAnsi="inherit" w:cs="Courier New"/>
+          <w:color w:val="303336"/>
+          <w:sz w:val="20"/>
+          <w:szCs w:val="20"/>
+          <w:bdr w:val="none" w:sz="0" w:space="0" w:color="auto" w:frame="1"/>
+          <w:shd w:val="clear" w:color="auto" w:fill="EFF0F1"/>
+        </w:rPr>
+        <w:t xml:space="preserve">    {</w:t>
+      </w:r>
+    </w:p>
+    <w:p>
+      <w:pPr>
+        <w:shd w:val="clear" w:color="auto" w:fill="EFF0F1"/>
+        <w:tabs>
+          <w:tab w:val="left" w:pos="916"/>
+          <w:tab w:val="left" w:pos="1832"/>
+          <w:tab w:val="left" w:pos="2748"/>
+          <w:tab w:val="left" w:pos="3664"/>
+          <w:tab w:val="left" w:pos="4580"/>
+          <w:tab w:val="left" w:pos="5496"/>
+          <w:tab w:val="left" w:pos="6412"/>
+          <w:tab w:val="left" w:pos="7328"/>
+          <w:tab w:val="left" w:pos="8244"/>
+          <w:tab w:val="left" w:pos="9160"/>
+          <w:tab w:val="left" w:pos="10076"/>
+          <w:tab w:val="left" w:pos="10992"/>
+          <w:tab w:val="left" w:pos="11908"/>
+          <w:tab w:val="left" w:pos="12824"/>
+          <w:tab w:val="left" w:pos="13740"/>
+          <w:tab w:val="left" w:pos="14656"/>
+        </w:tabs>
+        <w:spacing w:after="0" w:line="240" w:lineRule="auto"/>
+        <w:textAlignment w:val="baseline"/>
+        <w:rPr>
+          <w:rFonts w:ascii="inherit" w:eastAsia="Times New Roman" w:hAnsi="inherit" w:cs="Courier New"/>
+          <w:color w:val="303336"/>
+          <w:sz w:val="20"/>
+          <w:szCs w:val="20"/>
+          <w:bdr w:val="none" w:sz="0" w:space="0" w:color="auto" w:frame="1"/>
+          <w:shd w:val="clear" w:color="auto" w:fill="EFF0F1"/>
+        </w:rPr>
+      </w:pPr>
+      <w:r>
+        <w:rPr>
+          <w:rFonts w:ascii="inherit" w:eastAsia="Times New Roman" w:hAnsi="inherit" w:cs="Courier New"/>
+          <w:color w:val="303336"/>
+          <w:sz w:val="20"/>
+          <w:szCs w:val="20"/>
+          <w:bdr w:val="none" w:sz="0" w:space="0" w:color="auto" w:frame="1"/>
+          <w:shd w:val="clear" w:color="auto" w:fill="EFF0F1"/>
+        </w:rPr>
+        <w:t xml:space="preserve">        </w:t>
+      </w:r>
+      <w:proofErr w:type="spellStart"/>
+      <w:r>
+        <w:rPr>
+          <w:rFonts w:ascii="inherit" w:eastAsia="Times New Roman" w:hAnsi="inherit" w:cs="Courier New"/>
+          <w:color w:val="2B91AF"/>
+          <w:sz w:val="20"/>
+          <w:szCs w:val="20"/>
+          <w:bdr w:val="none" w:sz="0" w:space="0" w:color="auto" w:frame="1"/>
+          <w:shd w:val="clear" w:color="auto" w:fill="EFF0F1"/>
+        </w:rPr>
+        <w:t>BackgroundColor</w:t>
+      </w:r>
+      <w:proofErr w:type="spellEnd"/>
+      <w:r>
+        <w:rPr>
+          <w:rFonts w:ascii="inherit" w:eastAsia="Times New Roman" w:hAnsi="inherit" w:cs="Courier New"/>
+          <w:color w:val="303336"/>
+          <w:sz w:val="20"/>
+          <w:szCs w:val="20"/>
+          <w:bdr w:val="none" w:sz="0" w:space="0" w:color="auto" w:frame="1"/>
+          <w:shd w:val="clear" w:color="auto" w:fill="EFF0F1"/>
+        </w:rPr>
+        <w:t xml:space="preserve"> = </w:t>
+      </w:r>
+      <w:proofErr w:type="spellStart"/>
+      <w:r>
+        <w:rPr>
+          <w:rFonts w:ascii="inherit" w:eastAsia="Times New Roman" w:hAnsi="inherit" w:cs="Courier New"/>
+          <w:color w:val="2B91AF"/>
+          <w:sz w:val="20"/>
+          <w:szCs w:val="20"/>
+          <w:bdr w:val="none" w:sz="0" w:space="0" w:color="auto" w:frame="1"/>
+          <w:shd w:val="clear" w:color="auto" w:fill="EFF0F1"/>
+        </w:rPr>
+        <w:t>Color</w:t>
+      </w:r>
+      <w:r>
+        <w:rPr>
+          <w:rFonts w:ascii="inherit" w:eastAsia="Times New Roman" w:hAnsi="inherit" w:cs="Courier New"/>
+          <w:color w:val="303336"/>
+          <w:sz w:val="20"/>
+          <w:szCs w:val="20"/>
+          <w:bdr w:val="none" w:sz="0" w:space="0" w:color="auto" w:frame="1"/>
+          <w:shd w:val="clear" w:color="auto" w:fill="EFF0F1"/>
+        </w:rPr>
+        <w:t>.</w:t>
+      </w:r>
+      <w:r>
+        <w:rPr>
+          <w:rFonts w:ascii="inherit" w:eastAsia="Times New Roman" w:hAnsi="inherit" w:cs="Courier New"/>
+          <w:color w:val="2B91AF"/>
+          <w:sz w:val="20"/>
+          <w:szCs w:val="20"/>
+          <w:bdr w:val="none" w:sz="0" w:space="0" w:color="auto" w:frame="1"/>
+          <w:shd w:val="clear" w:color="auto" w:fill="EFF0F1"/>
+        </w:rPr>
+        <w:t>Black</w:t>
+      </w:r>
+      <w:proofErr w:type="spellEnd"/>
+      <w:r>
+        <w:rPr>
+          <w:rFonts w:ascii="inherit" w:eastAsia="Times New Roman" w:hAnsi="inherit" w:cs="Courier New"/>
+          <w:color w:val="303336"/>
+          <w:sz w:val="20"/>
+          <w:szCs w:val="20"/>
+          <w:bdr w:val="none" w:sz="0" w:space="0" w:color="auto" w:frame="1"/>
+          <w:shd w:val="clear" w:color="auto" w:fill="EFF0F1"/>
+        </w:rPr>
+        <w:t>;</w:t>
+      </w:r>
+    </w:p>
+    <w:p>
+      <w:pPr>
+        <w:shd w:val="clear" w:color="auto" w:fill="EFF0F1"/>
+        <w:tabs>
+          <w:tab w:val="left" w:pos="916"/>
+          <w:tab w:val="left" w:pos="1832"/>
+          <w:tab w:val="left" w:pos="2748"/>
+          <w:tab w:val="left" w:pos="3664"/>
+          <w:tab w:val="left" w:pos="4580"/>
+          <w:tab w:val="left" w:pos="5496"/>
+          <w:tab w:val="left" w:pos="6412"/>
+          <w:tab w:val="left" w:pos="7328"/>
+          <w:tab w:val="left" w:pos="8244"/>
+          <w:tab w:val="left" w:pos="9160"/>
+          <w:tab w:val="left" w:pos="10076"/>
+          <w:tab w:val="left" w:pos="10992"/>
+          <w:tab w:val="left" w:pos="11908"/>
+          <w:tab w:val="left" w:pos="12824"/>
+          <w:tab w:val="left" w:pos="13740"/>
+          <w:tab w:val="left" w:pos="14656"/>
+        </w:tabs>
+        <w:spacing w:after="0" w:line="240" w:lineRule="auto"/>
+        <w:textAlignment w:val="baseline"/>
+        <w:rPr>
+          <w:rFonts w:ascii="inherit" w:eastAsia="Times New Roman" w:hAnsi="inherit" w:cs="Courier New"/>
+          <w:color w:val="303336"/>
+          <w:sz w:val="20"/>
+          <w:szCs w:val="20"/>
+          <w:bdr w:val="none" w:sz="0" w:space="0" w:color="auto" w:frame="1"/>
+          <w:shd w:val="clear" w:color="auto" w:fill="EFF0F1"/>
+        </w:rPr>
+      </w:pPr>
+      <w:r>
+        <w:rPr>
+          <w:rFonts w:ascii="inherit" w:eastAsia="Times New Roman" w:hAnsi="inherit" w:cs="Courier New"/>
+          <w:color w:val="303336"/>
+          <w:sz w:val="20"/>
+          <w:szCs w:val="20"/>
+          <w:bdr w:val="none" w:sz="0" w:space="0" w:color="auto" w:frame="1"/>
+          <w:shd w:val="clear" w:color="auto" w:fill="EFF0F1"/>
+        </w:rPr>
+        <w:t xml:space="preserve">    }</w:t>
+      </w:r>
+    </w:p>
+    <w:p>
+      <w:pPr>
+        <w:shd w:val="clear" w:color="auto" w:fill="EFF0F1"/>
+        <w:tabs>
+          <w:tab w:val="left" w:pos="916"/>
+          <w:tab w:val="left" w:pos="1832"/>
+          <w:tab w:val="left" w:pos="2748"/>
+          <w:tab w:val="left" w:pos="3664"/>
+          <w:tab w:val="left" w:pos="4580"/>
+          <w:tab w:val="left" w:pos="5496"/>
+          <w:tab w:val="left" w:pos="6412"/>
+          <w:tab w:val="left" w:pos="7328"/>
+          <w:tab w:val="left" w:pos="8244"/>
+          <w:tab w:val="left" w:pos="9160"/>
+          <w:tab w:val="left" w:pos="10076"/>
+          <w:tab w:val="left" w:pos="10992"/>
+          <w:tab w:val="left" w:pos="11908"/>
+          <w:tab w:val="left" w:pos="12824"/>
+          <w:tab w:val="left" w:pos="13740"/>
+          <w:tab w:val="left" w:pos="14656"/>
+        </w:tabs>
+        <w:spacing w:after="0" w:line="240" w:lineRule="auto"/>
+        <w:textAlignment w:val="baseline"/>
+        <w:rPr>
+          <w:rFonts w:ascii="inherit" w:eastAsia="Times New Roman" w:hAnsi="inherit" w:cs="Courier New"/>
+          <w:color w:val="303336"/>
+          <w:sz w:val="20"/>
+          <w:szCs w:val="20"/>
+          <w:bdr w:val="none" w:sz="0" w:space="0" w:color="auto" w:frame="1"/>
+          <w:shd w:val="clear" w:color="auto" w:fill="EFF0F1"/>
+        </w:rPr>
+      </w:pPr>
+    </w:p>
+    <w:p>
+      <w:pPr>
+        <w:shd w:val="clear" w:color="auto" w:fill="EFF0F1"/>
+        <w:tabs>
+          <w:tab w:val="left" w:pos="916"/>
+          <w:tab w:val="left" w:pos="1832"/>
+          <w:tab w:val="left" w:pos="2748"/>
+          <w:tab w:val="left" w:pos="3664"/>
+          <w:tab w:val="left" w:pos="4580"/>
+          <w:tab w:val="left" w:pos="5496"/>
+          <w:tab w:val="left" w:pos="6412"/>
+          <w:tab w:val="left" w:pos="7328"/>
+          <w:tab w:val="left" w:pos="8244"/>
+          <w:tab w:val="left" w:pos="9160"/>
+          <w:tab w:val="left" w:pos="10076"/>
+          <w:tab w:val="left" w:pos="10992"/>
+          <w:tab w:val="left" w:pos="11908"/>
+          <w:tab w:val="left" w:pos="12824"/>
+          <w:tab w:val="left" w:pos="13740"/>
+          <w:tab w:val="left" w:pos="14656"/>
+        </w:tabs>
+        <w:spacing w:after="0" w:line="240" w:lineRule="auto"/>
+        <w:textAlignment w:val="baseline"/>
+        <w:rPr>
+          <w:rFonts w:ascii="inherit" w:eastAsia="Times New Roman" w:hAnsi="inherit" w:cs="Courier New"/>
+          <w:color w:val="303336"/>
+          <w:sz w:val="20"/>
+          <w:szCs w:val="20"/>
+          <w:bdr w:val="none" w:sz="0" w:space="0" w:color="auto" w:frame="1"/>
+          <w:shd w:val="clear" w:color="auto" w:fill="EFF0F1"/>
+        </w:rPr>
+      </w:pPr>
+      <w:r>
+        <w:rPr>
+          <w:rFonts w:ascii="inherit" w:eastAsia="Times New Roman" w:hAnsi="inherit" w:cs="Courier New"/>
+          <w:color w:val="303336"/>
+          <w:sz w:val="20"/>
+          <w:szCs w:val="20"/>
+          <w:bdr w:val="none" w:sz="0" w:space="0" w:color="auto" w:frame="1"/>
+          <w:shd w:val="clear" w:color="auto" w:fill="EFF0F1"/>
+        </w:rPr>
+        <w:t xml:space="preserve">    </w:t>
+      </w:r>
+      <w:r>
+        <w:rPr>
+          <w:rFonts w:ascii="inherit" w:eastAsia="Times New Roman" w:hAnsi="inherit" w:cs="Courier New"/>
+          <w:color w:val="101094"/>
+          <w:sz w:val="20"/>
+          <w:szCs w:val="20"/>
+          <w:bdr w:val="none" w:sz="0" w:space="0" w:color="auto" w:frame="1"/>
+          <w:shd w:val="clear" w:color="auto" w:fill="EFF0F1"/>
+        </w:rPr>
+        <w:t>public</w:t>
+      </w:r>
+      <w:r>
+        <w:rPr>
+          <w:rFonts w:ascii="inherit" w:eastAsia="Times New Roman" w:hAnsi="inherit" w:cs="Courier New"/>
+          <w:color w:val="303336"/>
+          <w:sz w:val="20"/>
+          <w:szCs w:val="20"/>
+          <w:bdr w:val="none" w:sz="0" w:space="0" w:color="auto" w:frame="1"/>
+          <w:shd w:val="clear" w:color="auto" w:fill="EFF0F1"/>
+        </w:rPr>
+        <w:t xml:space="preserve"> </w:t>
+      </w:r>
+      <w:r>
+        <w:rPr>
+          <w:rFonts w:ascii="inherit" w:eastAsia="Times New Roman" w:hAnsi="inherit" w:cs="Courier New"/>
+          <w:color w:val="101094"/>
+          <w:sz w:val="20"/>
+          <w:szCs w:val="20"/>
+          <w:bdr w:val="none" w:sz="0" w:space="0" w:color="auto" w:frame="1"/>
+          <w:shd w:val="clear" w:color="auto" w:fill="EFF0F1"/>
+        </w:rPr>
+        <w:t>void</w:t>
+      </w:r>
+      <w:r>
+        <w:rPr>
+          <w:rFonts w:ascii="inherit" w:eastAsia="Times New Roman" w:hAnsi="inherit" w:cs="Courier New"/>
+          <w:color w:val="303336"/>
+          <w:sz w:val="20"/>
+          <w:szCs w:val="20"/>
+          <w:bdr w:val="none" w:sz="0" w:space="0" w:color="auto" w:frame="1"/>
+          <w:shd w:val="clear" w:color="auto" w:fill="EFF0F1"/>
+        </w:rPr>
+        <w:t xml:space="preserve"> </w:t>
+      </w:r>
+      <w:proofErr w:type="spellStart"/>
+      <w:proofErr w:type="gramStart"/>
+      <w:r>
+        <w:rPr>
+          <w:rFonts w:ascii="inherit" w:eastAsia="Times New Roman" w:hAnsi="inherit" w:cs="Courier New"/>
+          <w:color w:val="2B91AF"/>
+          <w:sz w:val="20"/>
+          <w:szCs w:val="20"/>
+          <w:bdr w:val="none" w:sz="0" w:space="0" w:color="auto" w:frame="1"/>
+          <w:shd w:val="clear" w:color="auto" w:fill="EFF0F1"/>
+        </w:rPr>
+        <w:t>ResetConfiguration</w:t>
+      </w:r>
+      <w:proofErr w:type="spellEnd"/>
+      <w:r>
+        <w:rPr>
+          <w:rFonts w:ascii="inherit" w:eastAsia="Times New Roman" w:hAnsi="inherit" w:cs="Courier New"/>
+          <w:color w:val="303336"/>
+          <w:sz w:val="20"/>
+          <w:szCs w:val="20"/>
+          <w:bdr w:val="none" w:sz="0" w:space="0" w:color="auto" w:frame="1"/>
+          <w:shd w:val="clear" w:color="auto" w:fill="EFF0F1"/>
+        </w:rPr>
+        <w:t>(</w:t>
+      </w:r>
+      <w:proofErr w:type="gramEnd"/>
+      <w:r>
+        <w:rPr>
+          <w:rFonts w:ascii="inherit" w:eastAsia="Times New Roman" w:hAnsi="inherit" w:cs="Courier New"/>
+          <w:color w:val="303336"/>
+          <w:sz w:val="20"/>
+          <w:szCs w:val="20"/>
+          <w:bdr w:val="none" w:sz="0" w:space="0" w:color="auto" w:frame="1"/>
+          <w:shd w:val="clear" w:color="auto" w:fill="EFF0F1"/>
+        </w:rPr>
+        <w:t>)</w:t>
+      </w:r>
+    </w:p>
+    <w:p>
+      <w:pPr>
+        <w:shd w:val="clear" w:color="auto" w:fill="EFF0F1"/>
+        <w:tabs>
+          <w:tab w:val="left" w:pos="916"/>
+          <w:tab w:val="left" w:pos="1832"/>
+          <w:tab w:val="left" w:pos="2748"/>
+          <w:tab w:val="left" w:pos="3664"/>
+          <w:tab w:val="left" w:pos="4580"/>
+          <w:tab w:val="left" w:pos="5496"/>
+          <w:tab w:val="left" w:pos="6412"/>
+          <w:tab w:val="left" w:pos="7328"/>
+          <w:tab w:val="left" w:pos="8244"/>
+          <w:tab w:val="left" w:pos="9160"/>
+          <w:tab w:val="left" w:pos="10076"/>
+          <w:tab w:val="left" w:pos="10992"/>
+          <w:tab w:val="left" w:pos="11908"/>
+          <w:tab w:val="left" w:pos="12824"/>
+          <w:tab w:val="left" w:pos="13740"/>
+          <w:tab w:val="left" w:pos="14656"/>
+        </w:tabs>
+        <w:spacing w:after="0" w:line="240" w:lineRule="auto"/>
+        <w:textAlignment w:val="baseline"/>
+        <w:rPr>
+          <w:rFonts w:ascii="inherit" w:eastAsia="Times New Roman" w:hAnsi="inherit" w:cs="Courier New"/>
+          <w:color w:val="303336"/>
+          <w:sz w:val="20"/>
+          <w:szCs w:val="20"/>
+          <w:bdr w:val="none" w:sz="0" w:space="0" w:color="auto" w:frame="1"/>
+          <w:shd w:val="clear" w:color="auto" w:fill="EFF0F1"/>
+        </w:rPr>
+      </w:pPr>
+      <w:r>
+        <w:rPr>
+          <w:rFonts w:ascii="inherit" w:eastAsia="Times New Roman" w:hAnsi="inherit" w:cs="Courier New"/>
+          <w:color w:val="303336"/>
+          <w:sz w:val="20"/>
+          <w:szCs w:val="20"/>
+          <w:bdr w:val="none" w:sz="0" w:space="0" w:color="auto" w:frame="1"/>
+          <w:shd w:val="clear" w:color="auto" w:fill="EFF0F1"/>
+        </w:rPr>
+        <w:t xml:space="preserve">    {</w:t>
+      </w:r>
+    </w:p>
+    <w:p>
+      <w:pPr>
+        <w:shd w:val="clear" w:color="auto" w:fill="EFF0F1"/>
+        <w:tabs>
+          <w:tab w:val="left" w:pos="916"/>
+          <w:tab w:val="left" w:pos="1832"/>
+          <w:tab w:val="left" w:pos="2748"/>
+          <w:tab w:val="left" w:pos="3664"/>
+          <w:tab w:val="left" w:pos="4580"/>
+          <w:tab w:val="left" w:pos="5496"/>
+          <w:tab w:val="left" w:pos="6412"/>
+          <w:tab w:val="left" w:pos="7328"/>
+          <w:tab w:val="left" w:pos="8244"/>
+          <w:tab w:val="left" w:pos="9160"/>
+          <w:tab w:val="left" w:pos="10076"/>
+          <w:tab w:val="left" w:pos="10992"/>
+          <w:tab w:val="left" w:pos="11908"/>
+          <w:tab w:val="left" w:pos="12824"/>
+          <w:tab w:val="left" w:pos="13740"/>
+          <w:tab w:val="left" w:pos="14656"/>
+        </w:tabs>
+        <w:spacing w:after="0" w:line="240" w:lineRule="auto"/>
+        <w:textAlignment w:val="baseline"/>
+        <w:rPr>
+          <w:rFonts w:ascii="inherit" w:eastAsia="Times New Roman" w:hAnsi="inherit" w:cs="Courier New"/>
+          <w:color w:val="303336"/>
+          <w:sz w:val="20"/>
+          <w:szCs w:val="20"/>
+          <w:bdr w:val="none" w:sz="0" w:space="0" w:color="auto" w:frame="1"/>
+          <w:shd w:val="clear" w:color="auto" w:fill="EFF0F1"/>
+        </w:rPr>
+      </w:pPr>
+      <w:r>
+        <w:rPr>
+          <w:rFonts w:ascii="inherit" w:eastAsia="Times New Roman" w:hAnsi="inherit" w:cs="Courier New"/>
+          <w:color w:val="303336"/>
+          <w:sz w:val="20"/>
+          <w:szCs w:val="20"/>
+          <w:bdr w:val="none" w:sz="0" w:space="0" w:color="auto" w:frame="1"/>
+          <w:shd w:val="clear" w:color="auto" w:fill="EFF0F1"/>
+        </w:rPr>
+        <w:t xml:space="preserve">        </w:t>
+      </w:r>
+      <w:proofErr w:type="spellStart"/>
+      <w:r>
+        <w:rPr>
+          <w:rFonts w:ascii="inherit" w:eastAsia="Times New Roman" w:hAnsi="inherit" w:cs="Courier New"/>
+          <w:color w:val="2B91AF"/>
+          <w:sz w:val="20"/>
+          <w:szCs w:val="20"/>
+          <w:bdr w:val="none" w:sz="0" w:space="0" w:color="auto" w:frame="1"/>
+          <w:shd w:val="clear" w:color="auto" w:fill="EFF0F1"/>
+        </w:rPr>
+        <w:t>BackgroundColor</w:t>
+      </w:r>
+      <w:proofErr w:type="spellEnd"/>
+      <w:r>
+        <w:rPr>
+          <w:rFonts w:ascii="inherit" w:eastAsia="Times New Roman" w:hAnsi="inherit" w:cs="Courier New"/>
+          <w:color w:val="303336"/>
+          <w:sz w:val="20"/>
+          <w:szCs w:val="20"/>
+          <w:bdr w:val="none" w:sz="0" w:space="0" w:color="auto" w:frame="1"/>
+          <w:shd w:val="clear" w:color="auto" w:fill="EFF0F1"/>
+        </w:rPr>
+        <w:t xml:space="preserve"> = </w:t>
+      </w:r>
+      <w:proofErr w:type="spellStart"/>
+      <w:r>
+        <w:rPr>
+          <w:rFonts w:ascii="inherit" w:eastAsia="Times New Roman" w:hAnsi="inherit" w:cs="Courier New"/>
+          <w:color w:val="2B91AF"/>
+          <w:sz w:val="20"/>
+          <w:szCs w:val="20"/>
+          <w:bdr w:val="none" w:sz="0" w:space="0" w:color="auto" w:frame="1"/>
+          <w:shd w:val="clear" w:color="auto" w:fill="EFF0F1"/>
+        </w:rPr>
+        <w:t>Color</w:t>
+      </w:r>
+      <w:r>
+        <w:rPr>
+          <w:rFonts w:ascii="inherit" w:eastAsia="Times New Roman" w:hAnsi="inherit" w:cs="Courier New"/>
+          <w:color w:val="303336"/>
+          <w:sz w:val="20"/>
+          <w:szCs w:val="20"/>
+          <w:bdr w:val="none" w:sz="0" w:space="0" w:color="auto" w:frame="1"/>
+          <w:shd w:val="clear" w:color="auto" w:fill="EFF0F1"/>
+        </w:rPr>
+        <w:t>.</w:t>
+      </w:r>
+      <w:r>
+        <w:rPr>
+          <w:rFonts w:ascii="inherit" w:eastAsia="Times New Roman" w:hAnsi="inherit" w:cs="Courier New"/>
+          <w:color w:val="2B91AF"/>
+          <w:sz w:val="20"/>
+          <w:szCs w:val="20"/>
+          <w:bdr w:val="none" w:sz="0" w:space="0" w:color="auto" w:frame="1"/>
+          <w:shd w:val="clear" w:color="auto" w:fill="EFF0F1"/>
+        </w:rPr>
+        <w:t>Black</w:t>
+      </w:r>
+      <w:proofErr w:type="spellEnd"/>
+      <w:r>
+        <w:rPr>
+          <w:rFonts w:ascii="inherit" w:eastAsia="Times New Roman" w:hAnsi="inherit" w:cs="Courier New"/>
+          <w:color w:val="303336"/>
+          <w:sz w:val="20"/>
+          <w:szCs w:val="20"/>
+          <w:bdr w:val="none" w:sz="0" w:space="0" w:color="auto" w:frame="1"/>
+          <w:shd w:val="clear" w:color="auto" w:fill="EFF0F1"/>
+        </w:rPr>
+        <w:t xml:space="preserve">; </w:t>
+      </w:r>
+      <w:r>
+        <w:rPr>
+          <w:rFonts w:ascii="inherit" w:eastAsia="Times New Roman" w:hAnsi="inherit" w:cs="Courier New"/>
+          <w:color w:val="858C93"/>
+          <w:sz w:val="20"/>
+          <w:szCs w:val="20"/>
+          <w:bdr w:val="none" w:sz="0" w:space="0" w:color="auto" w:frame="1"/>
+          <w:shd w:val="clear" w:color="auto" w:fill="EFF0F1"/>
+        </w:rPr>
+        <w:t xml:space="preserve">// compile error: due to </w:t>
+      </w:r>
+      <w:proofErr w:type="spellStart"/>
+      <w:r>
+        <w:rPr>
+          <w:rFonts w:ascii="inherit" w:eastAsia="Times New Roman" w:hAnsi="inherit" w:cs="Courier New"/>
+          <w:color w:val="858C93"/>
+          <w:sz w:val="20"/>
+          <w:szCs w:val="20"/>
+          <w:bdr w:val="none" w:sz="0" w:space="0" w:color="auto" w:frame="1"/>
+          <w:shd w:val="clear" w:color="auto" w:fill="EFF0F1"/>
+        </w:rPr>
+        <w:t>readonly</w:t>
+      </w:r>
+      <w:proofErr w:type="spellEnd"/>
+      <w:r>
+        <w:rPr>
+          <w:rFonts w:ascii="inherit" w:eastAsia="Times New Roman" w:hAnsi="inherit" w:cs="Courier New"/>
+          <w:color w:val="858C93"/>
+          <w:sz w:val="20"/>
+          <w:szCs w:val="20"/>
+          <w:bdr w:val="none" w:sz="0" w:space="0" w:color="auto" w:frame="1"/>
+          <w:shd w:val="clear" w:color="auto" w:fill="EFF0F1"/>
+        </w:rPr>
+        <w:t xml:space="preserve"> keyword</w:t>
+      </w:r>
+    </w:p>
+    <w:p>
+      <w:pPr>
+        <w:shd w:val="clear" w:color="auto" w:fill="EFF0F1"/>
+        <w:tabs>
+          <w:tab w:val="left" w:pos="916"/>
+          <w:tab w:val="left" w:pos="1832"/>
+          <w:tab w:val="left" w:pos="2748"/>
+          <w:tab w:val="left" w:pos="3664"/>
+          <w:tab w:val="left" w:pos="4580"/>
+          <w:tab w:val="left" w:pos="5496"/>
+          <w:tab w:val="left" w:pos="6412"/>
+          <w:tab w:val="left" w:pos="7328"/>
+          <w:tab w:val="left" w:pos="8244"/>
+          <w:tab w:val="left" w:pos="9160"/>
+          <w:tab w:val="left" w:pos="10076"/>
+          <w:tab w:val="left" w:pos="10992"/>
+          <w:tab w:val="left" w:pos="11908"/>
+          <w:tab w:val="left" w:pos="12824"/>
+          <w:tab w:val="left" w:pos="13740"/>
+          <w:tab w:val="left" w:pos="14656"/>
+        </w:tabs>
+        <w:spacing w:after="0" w:line="240" w:lineRule="auto"/>
+        <w:textAlignment w:val="baseline"/>
+        <w:rPr>
+          <w:rFonts w:ascii="inherit" w:eastAsia="Times New Roman" w:hAnsi="inherit" w:cs="Courier New"/>
+          <w:color w:val="303336"/>
+          <w:sz w:val="20"/>
+          <w:szCs w:val="20"/>
+          <w:bdr w:val="none" w:sz="0" w:space="0" w:color="auto" w:frame="1"/>
+          <w:shd w:val="clear" w:color="auto" w:fill="EFF0F1"/>
+        </w:rPr>
+      </w:pPr>
+      <w:r>
+        <w:rPr>
+          <w:rFonts w:ascii="inherit" w:eastAsia="Times New Roman" w:hAnsi="inherit" w:cs="Courier New"/>
+          <w:color w:val="303336"/>
+          <w:sz w:val="20"/>
+          <w:szCs w:val="20"/>
+          <w:bdr w:val="none" w:sz="0" w:space="0" w:color="auto" w:frame="1"/>
+          <w:shd w:val="clear" w:color="auto" w:fill="EFF0F1"/>
+        </w:rPr>
+        <w:t xml:space="preserve">    }</w:t>
+      </w:r>
+    </w:p>
+    <w:p>
+      <w:pPr>
+        <w:shd w:val="clear" w:color="auto" w:fill="EFF0F1"/>
+        <w:tabs>
+          <w:tab w:val="left" w:pos="916"/>
+          <w:tab w:val="left" w:pos="1832"/>
+          <w:tab w:val="left" w:pos="2748"/>
+          <w:tab w:val="left" w:pos="3664"/>
+          <w:tab w:val="left" w:pos="4580"/>
+          <w:tab w:val="left" w:pos="5496"/>
+          <w:tab w:val="left" w:pos="6412"/>
+          <w:tab w:val="left" w:pos="7328"/>
+          <w:tab w:val="left" w:pos="8244"/>
+          <w:tab w:val="left" w:pos="9160"/>
+          <w:tab w:val="left" w:pos="10076"/>
+          <w:tab w:val="left" w:pos="10992"/>
+          <w:tab w:val="left" w:pos="11908"/>
+          <w:tab w:val="left" w:pos="12824"/>
+          <w:tab w:val="left" w:pos="13740"/>
+          <w:tab w:val="left" w:pos="14656"/>
+        </w:tabs>
+        <w:spacing w:after="0" w:line="240" w:lineRule="auto"/>
+        <w:textAlignment w:val="baseline"/>
+        <w:rPr>
+          <w:rFonts w:ascii="Consolas" w:eastAsia="Times New Roman" w:hAnsi="Consolas" w:cs="Courier New"/>
+          <w:color w:val="393318"/>
+          <w:sz w:val="20"/>
+          <w:szCs w:val="20"/>
+        </w:rPr>
+      </w:pPr>
+      <w:r>
+        <w:rPr>
+          <w:rFonts w:ascii="inherit" w:eastAsia="Times New Roman" w:hAnsi="inherit" w:cs="Courier New"/>
+          <w:color w:val="303336"/>
+          <w:sz w:val="20"/>
+          <w:szCs w:val="20"/>
+          <w:bdr w:val="none" w:sz="0" w:space="0" w:color="auto" w:frame="1"/>
+          <w:shd w:val="clear" w:color="auto" w:fill="EFF0F1"/>
+        </w:rPr>
+        <w:t>}</w:t>
+      </w:r>
+    </w:p>
+    <w:p>
+      <w:pPr>
+        <w:rPr>
+          <w:sz w:val="20"/>
+        </w:rPr>
+      </w:pPr>
+    </w:p>
+    <w:p>
+      <w:pPr>
+        <w:rPr>
+          <w:sz w:val="20"/>
+        </w:rPr>
+      </w:pPr>
+      <w:hyperlink r:id="rId5" w:history="1">
         <w:r>
           <w:rPr>
             <w:rStyle w:val="Hyperlink"/>
@@ -203,8 +2491,6 @@
           <w:szCs w:val="23"/>
         </w:rPr>
       </w:pPr>
-      <w:bookmarkStart w:id="0" w:name="_GoBack"/>
-      <w:bookmarkEnd w:id="0"/>
       <w:r>
         <w:rPr>
           <w:rFonts w:asciiTheme="minorHAnsi" w:hAnsiTheme="minorHAnsi" w:cstheme="minorHAnsi"/>
@@ -264,17 +2550,7 @@
           <w:szCs w:val="23"/>
           <w:shd w:val="clear" w:color="auto" w:fill="FFFFFF"/>
         </w:rPr>
-        <w:t xml:space="preserve"> </w:t>
-      </w:r>
-      <w:r>
-        <w:rPr>
-          <w:rFonts w:asciiTheme="minorHAnsi" w:hAnsiTheme="minorHAnsi" w:cstheme="minorHAnsi"/>
-          <w:color w:val="242729"/>
-          <w:sz w:val="20"/>
-          <w:szCs w:val="23"/>
-          <w:shd w:val="clear" w:color="auto" w:fill="FFFFFF"/>
-        </w:rPr>
-        <w:t>A </w:t>
+        <w:t xml:space="preserve"> A </w:t>
       </w:r>
       <w:proofErr w:type="spellStart"/>
       <w:r>
@@ -394,27 +2670,7 @@
           <w:szCs w:val="23"/>
           <w:shd w:val="clear" w:color="auto" w:fill="FFFFFF"/>
         </w:rPr>
-        <w:t>.</w:t>
-      </w:r>
-      <w:r>
-        <w:rPr>
-          <w:rFonts w:asciiTheme="minorHAnsi" w:hAnsiTheme="minorHAnsi" w:cstheme="minorHAnsi"/>
-          <w:color w:val="242729"/>
-          <w:sz w:val="20"/>
-          <w:szCs w:val="23"/>
-          <w:shd w:val="clear" w:color="auto" w:fill="FFFFFF"/>
-        </w:rPr>
-        <w:t xml:space="preserve"> </w:t>
-      </w:r>
-      <w:r>
-        <w:rPr>
-          <w:rFonts w:asciiTheme="minorHAnsi" w:hAnsiTheme="minorHAnsi" w:cstheme="minorHAnsi"/>
-          <w:color w:val="242729"/>
-          <w:sz w:val="20"/>
-          <w:szCs w:val="23"/>
-          <w:shd w:val="clear" w:color="auto" w:fill="FFFFFF"/>
-        </w:rPr>
-        <w:t>Therefore, a </w:t>
+        <w:t>. Therefore, a </w:t>
       </w:r>
       <w:proofErr w:type="spellStart"/>
       <w:r>
@@ -1030,6 +3286,79 @@
       <w:szCs w:val="24"/>
     </w:rPr>
   </w:style>
+  <w:style w:type="paragraph" w:styleId="HTMLPreformatted">
+    <w:name w:val="HTML Preformatted"/>
+    <w:basedOn w:val="Normal"/>
+    <w:link w:val="HTMLPreformattedChar"/>
+    <w:uiPriority w:val="99"/>
+    <w:semiHidden/>
+    <w:unhideWhenUsed/>
+    <w:rsid w:val="00473D05"/>
+    <w:pPr>
+      <w:tabs>
+        <w:tab w:val="left" w:pos="916"/>
+        <w:tab w:val="left" w:pos="1832"/>
+        <w:tab w:val="left" w:pos="2748"/>
+        <w:tab w:val="left" w:pos="3664"/>
+        <w:tab w:val="left" w:pos="4580"/>
+        <w:tab w:val="left" w:pos="5496"/>
+        <w:tab w:val="left" w:pos="6412"/>
+        <w:tab w:val="left" w:pos="7328"/>
+        <w:tab w:val="left" w:pos="8244"/>
+        <w:tab w:val="left" w:pos="9160"/>
+        <w:tab w:val="left" w:pos="10076"/>
+        <w:tab w:val="left" w:pos="10992"/>
+        <w:tab w:val="left" w:pos="11908"/>
+        <w:tab w:val="left" w:pos="12824"/>
+        <w:tab w:val="left" w:pos="13740"/>
+        <w:tab w:val="left" w:pos="14656"/>
+      </w:tabs>
+      <w:spacing w:after="0" w:line="240" w:lineRule="auto"/>
+    </w:pPr>
+    <w:rPr>
+      <w:rFonts w:ascii="Courier New" w:eastAsia="Times New Roman" w:hAnsi="Courier New" w:cs="Courier New"/>
+      <w:sz w:val="20"/>
+      <w:szCs w:val="20"/>
+    </w:rPr>
+  </w:style>
+  <w:style w:type="character" w:customStyle="1" w:styleId="HTMLPreformattedChar">
+    <w:name w:val="HTML Preformatted Char"/>
+    <w:basedOn w:val="DefaultParagraphFont"/>
+    <w:link w:val="HTMLPreformatted"/>
+    <w:uiPriority w:val="99"/>
+    <w:semiHidden/>
+    <w:rsid w:val="00473D05"/>
+    <w:rPr>
+      <w:rFonts w:ascii="Courier New" w:eastAsia="Times New Roman" w:hAnsi="Courier New" w:cs="Courier New"/>
+      <w:sz w:val="20"/>
+      <w:szCs w:val="20"/>
+    </w:rPr>
+  </w:style>
+  <w:style w:type="character" w:customStyle="1" w:styleId="kwd">
+    <w:name w:val="kwd"/>
+    <w:basedOn w:val="DefaultParagraphFont"/>
+    <w:rsid w:val="00473D05"/>
+  </w:style>
+  <w:style w:type="character" w:customStyle="1" w:styleId="pln">
+    <w:name w:val="pln"/>
+    <w:basedOn w:val="DefaultParagraphFont"/>
+    <w:rsid w:val="00473D05"/>
+  </w:style>
+  <w:style w:type="character" w:customStyle="1" w:styleId="typ">
+    <w:name w:val="typ"/>
+    <w:basedOn w:val="DefaultParagraphFont"/>
+    <w:rsid w:val="00473D05"/>
+  </w:style>
+  <w:style w:type="character" w:customStyle="1" w:styleId="pun">
+    <w:name w:val="pun"/>
+    <w:basedOn w:val="DefaultParagraphFont"/>
+    <w:rsid w:val="00473D05"/>
+  </w:style>
+  <w:style w:type="character" w:customStyle="1" w:styleId="com">
+    <w:name w:val="com"/>
+    <w:basedOn w:val="DefaultParagraphFont"/>
+    <w:rsid w:val="00473D05"/>
+  </w:style>
 </w:styles>
 </file>
 

</xml_diff>